<commit_message>
Updated with Team Inputs
</commit_message>
<xml_diff>
--- a/Project_7/Project 7.docx
+++ b/Project_7/Project 7.docx
@@ -6,6 +6,7 @@
       <w:pPr>
         <w:pStyle w:val="Heading3"/>
         <w:spacing w:before="0" w:line="240" w:lineRule="auto"/>
+        <w:contextualSpacing/>
         <w:rPr>
           <w:rFonts w:ascii="Times New Roman" w:hAnsi="Times New Roman" w:cs="Times New Roman"/>
           <w:b/>
@@ -24,28 +25,31 @@
     <w:p>
       <w:pPr>
         <w:spacing w:after="0" w:line="240" w:lineRule="auto"/>
-        <w:rPr>
-          <w:rFonts w:ascii="Times New Roman" w:hAnsi="Times New Roman" w:cs="Times New Roman"/>
-          <w:color w:val="000000" w:themeColor="text1"/>
-          <w:sz w:val="24"/>
-          <w:szCs w:val="24"/>
-        </w:rPr>
-      </w:pPr>
-    </w:p>
-    <w:p>
-      <w:pPr>
-        <w:spacing w:after="0" w:line="240" w:lineRule="auto"/>
-        <w:rPr>
-          <w:rFonts w:ascii="Times New Roman" w:hAnsi="Times New Roman" w:cs="Times New Roman"/>
-          <w:color w:val="000000" w:themeColor="text1"/>
-          <w:sz w:val="24"/>
-          <w:szCs w:val="24"/>
-        </w:rPr>
-      </w:pPr>
-    </w:p>
-    <w:p>
-      <w:pPr>
-        <w:spacing w:after="0" w:line="240" w:lineRule="auto"/>
+        <w:contextualSpacing/>
+        <w:rPr>
+          <w:rFonts w:ascii="Times New Roman" w:hAnsi="Times New Roman" w:cs="Times New Roman"/>
+          <w:color w:val="000000" w:themeColor="text1"/>
+          <w:sz w:val="24"/>
+          <w:szCs w:val="24"/>
+        </w:rPr>
+      </w:pPr>
+    </w:p>
+    <w:p>
+      <w:pPr>
+        <w:spacing w:after="0" w:line="240" w:lineRule="auto"/>
+        <w:contextualSpacing/>
+        <w:rPr>
+          <w:rFonts w:ascii="Times New Roman" w:hAnsi="Times New Roman" w:cs="Times New Roman"/>
+          <w:color w:val="000000" w:themeColor="text1"/>
+          <w:sz w:val="24"/>
+          <w:szCs w:val="24"/>
+        </w:rPr>
+      </w:pPr>
+    </w:p>
+    <w:p>
+      <w:pPr>
+        <w:spacing w:after="0" w:line="240" w:lineRule="auto"/>
+        <w:contextualSpacing/>
         <w:rPr>
           <w:rFonts w:ascii="Times New Roman" w:hAnsi="Times New Roman" w:cs="Times New Roman"/>
           <w:color w:val="000000" w:themeColor="text1"/>
@@ -93,17 +97,19 @@
     <w:p>
       <w:pPr>
         <w:spacing w:after="0" w:line="240" w:lineRule="auto"/>
-        <w:rPr>
-          <w:rFonts w:ascii="Times New Roman" w:hAnsi="Times New Roman" w:cs="Times New Roman"/>
-          <w:color w:val="000000" w:themeColor="text1"/>
-          <w:sz w:val="24"/>
-          <w:szCs w:val="24"/>
-        </w:rPr>
-      </w:pPr>
-    </w:p>
-    <w:p>
-      <w:pPr>
-        <w:spacing w:after="0" w:line="240" w:lineRule="auto"/>
+        <w:contextualSpacing/>
+        <w:rPr>
+          <w:rFonts w:ascii="Times New Roman" w:hAnsi="Times New Roman" w:cs="Times New Roman"/>
+          <w:color w:val="000000" w:themeColor="text1"/>
+          <w:sz w:val="24"/>
+          <w:szCs w:val="24"/>
+        </w:rPr>
+      </w:pPr>
+    </w:p>
+    <w:p>
+      <w:pPr>
+        <w:spacing w:after="0" w:line="240" w:lineRule="auto"/>
+        <w:contextualSpacing/>
         <w:rPr>
           <w:rFonts w:ascii="Times New Roman" w:eastAsia="Times New Roman" w:hAnsi="Times New Roman" w:cs="Times New Roman"/>
           <w:sz w:val="24"/>
@@ -199,12 +205,11 @@
         </w:rPr>
         <w:t xml:space="preserve"> </w:t>
       </w:r>
-      <w:bookmarkStart w:id="0" w:name="_GoBack"/>
-      <w:bookmarkEnd w:id="0"/>
-    </w:p>
-    <w:p>
-      <w:pPr>
-        <w:spacing w:after="0" w:line="240" w:lineRule="auto"/>
+    </w:p>
+    <w:p>
+      <w:pPr>
+        <w:spacing w:after="0" w:line="240" w:lineRule="auto"/>
+        <w:contextualSpacing/>
         <w:rPr>
           <w:rFonts w:ascii="Times New Roman" w:eastAsia="Times New Roman" w:hAnsi="Times New Roman" w:cs="Times New Roman"/>
           <w:sz w:val="24"/>
@@ -215,6 +220,874 @@
     <w:p>
       <w:pPr>
         <w:spacing w:after="0" w:line="240" w:lineRule="auto"/>
+        <w:contextualSpacing/>
+        <w:rPr>
+          <w:rFonts w:ascii="Times New Roman" w:hAnsi="Times New Roman" w:cs="Times New Roman"/>
+          <w:color w:val="000000" w:themeColor="text1"/>
+          <w:sz w:val="24"/>
+          <w:szCs w:val="24"/>
+        </w:rPr>
+      </w:pPr>
+      <w:r>
+        <w:rPr>
+          <w:rFonts w:ascii="Times New Roman" w:eastAsia="Times New Roman" w:hAnsi="Times New Roman" w:cs="Times New Roman"/>
+          <w:sz w:val="24"/>
+          <w:szCs w:val="24"/>
+        </w:rPr>
+        <w:t xml:space="preserve">In addition to the normal 12-button telephone keypad, each phone has only six additional buttons:  </w:t>
+      </w:r>
+      <w:r>
+        <w:rPr>
+          <w:rFonts w:ascii="Times New Roman" w:hAnsi="Times New Roman" w:cs="Times New Roman"/>
+          <w:i/>
+          <w:color w:val="000000" w:themeColor="text1"/>
+          <w:sz w:val="24"/>
+          <w:szCs w:val="24"/>
+        </w:rPr>
+        <w:t>speaker</w:t>
+      </w:r>
+      <w:r>
+        <w:rPr>
+          <w:rFonts w:ascii="Times New Roman" w:hAnsi="Times New Roman" w:cs="Times New Roman"/>
+          <w:i/>
+          <w:color w:val="000000" w:themeColor="text1"/>
+          <w:sz w:val="24"/>
+          <w:szCs w:val="24"/>
+        </w:rPr>
+        <w:t xml:space="preserve">, </w:t>
+      </w:r>
+      <w:r>
+        <w:rPr>
+          <w:rFonts w:ascii="Times New Roman" w:hAnsi="Times New Roman" w:cs="Times New Roman"/>
+          <w:i/>
+          <w:color w:val="000000" w:themeColor="text1"/>
+          <w:sz w:val="24"/>
+          <w:szCs w:val="24"/>
+        </w:rPr>
+        <w:t>hold</w:t>
+      </w:r>
+      <w:r>
+        <w:rPr>
+          <w:rFonts w:ascii="Times New Roman" w:hAnsi="Times New Roman" w:cs="Times New Roman"/>
+          <w:i/>
+          <w:color w:val="000000" w:themeColor="text1"/>
+          <w:sz w:val="24"/>
+          <w:szCs w:val="24"/>
+        </w:rPr>
+        <w:t xml:space="preserve">, </w:t>
+      </w:r>
+      <w:r>
+        <w:rPr>
+          <w:rFonts w:ascii="Times New Roman" w:hAnsi="Times New Roman" w:cs="Times New Roman"/>
+          <w:i/>
+          <w:color w:val="000000" w:themeColor="text1"/>
+          <w:sz w:val="24"/>
+          <w:szCs w:val="24"/>
+        </w:rPr>
+        <w:t>flash</w:t>
+      </w:r>
+      <w:r>
+        <w:rPr>
+          <w:rFonts w:ascii="Times New Roman" w:hAnsi="Times New Roman" w:cs="Times New Roman"/>
+          <w:i/>
+          <w:color w:val="000000" w:themeColor="text1"/>
+          <w:sz w:val="24"/>
+          <w:szCs w:val="24"/>
+        </w:rPr>
+        <w:t xml:space="preserve">, </w:t>
+      </w:r>
+      <w:r>
+        <w:rPr>
+          <w:rFonts w:ascii="Times New Roman" w:hAnsi="Times New Roman" w:cs="Times New Roman"/>
+          <w:i/>
+          <w:color w:val="000000" w:themeColor="text1"/>
+          <w:sz w:val="24"/>
+          <w:szCs w:val="24"/>
+        </w:rPr>
+        <w:t>mute</w:t>
+      </w:r>
+      <w:r>
+        <w:rPr>
+          <w:rFonts w:ascii="Times New Roman" w:hAnsi="Times New Roman" w:cs="Times New Roman"/>
+          <w:i/>
+          <w:color w:val="000000" w:themeColor="text1"/>
+          <w:sz w:val="24"/>
+          <w:szCs w:val="24"/>
+        </w:rPr>
+        <w:t xml:space="preserve">, </w:t>
+      </w:r>
+      <w:r>
+        <w:rPr>
+          <w:rFonts w:ascii="Times New Roman" w:hAnsi="Times New Roman" w:cs="Times New Roman"/>
+          <w:i/>
+          <w:color w:val="000000" w:themeColor="text1"/>
+          <w:sz w:val="24"/>
+          <w:szCs w:val="24"/>
+        </w:rPr>
+        <w:t>ringer</w:t>
+      </w:r>
+      <w:r>
+        <w:rPr>
+          <w:rFonts w:ascii="Times New Roman" w:hAnsi="Times New Roman" w:cs="Times New Roman"/>
+          <w:i/>
+          <w:color w:val="000000" w:themeColor="text1"/>
+          <w:sz w:val="24"/>
+          <w:szCs w:val="24"/>
+        </w:rPr>
+        <w:t xml:space="preserve">, </w:t>
+      </w:r>
+      <w:r>
+        <w:rPr>
+          <w:rFonts w:ascii="Times New Roman" w:hAnsi="Times New Roman" w:cs="Times New Roman"/>
+          <w:color w:val="000000" w:themeColor="text1"/>
+          <w:sz w:val="24"/>
+          <w:szCs w:val="24"/>
+        </w:rPr>
+        <w:t>and</w:t>
+      </w:r>
+      <w:r>
+        <w:rPr>
+          <w:rFonts w:ascii="Times New Roman" w:hAnsi="Times New Roman" w:cs="Times New Roman"/>
+          <w:i/>
+          <w:color w:val="000000" w:themeColor="text1"/>
+          <w:sz w:val="24"/>
+          <w:szCs w:val="24"/>
+        </w:rPr>
+        <w:t xml:space="preserve"> </w:t>
+      </w:r>
+      <w:r>
+        <w:rPr>
+          <w:rFonts w:ascii="Times New Roman" w:hAnsi="Times New Roman" w:cs="Times New Roman"/>
+          <w:i/>
+          <w:color w:val="000000" w:themeColor="text1"/>
+          <w:sz w:val="24"/>
+          <w:szCs w:val="24"/>
+        </w:rPr>
+        <w:t>redial</w:t>
+      </w:r>
+      <w:r>
+        <w:rPr>
+          <w:rFonts w:ascii="Times New Roman" w:hAnsi="Times New Roman" w:cs="Times New Roman"/>
+          <w:i/>
+          <w:color w:val="000000" w:themeColor="text1"/>
+          <w:sz w:val="24"/>
+          <w:szCs w:val="24"/>
+        </w:rPr>
+        <w:t>.</w:t>
+      </w:r>
+      <w:r>
+        <w:rPr>
+          <w:rFonts w:ascii="Times New Roman" w:hAnsi="Times New Roman" w:cs="Times New Roman"/>
+          <w:color w:val="000000" w:themeColor="text1"/>
+          <w:sz w:val="24"/>
+          <w:szCs w:val="24"/>
+        </w:rPr>
+        <w:t xml:space="preserve">  These buttons are easy to understand, and the phones are simple and inexpensive so that even a large firm can procure the system at a very reasonable cost.</w:t>
+      </w:r>
+    </w:p>
+    <w:p>
+      <w:pPr>
+        <w:spacing w:after="0" w:line="240" w:lineRule="auto"/>
+        <w:contextualSpacing/>
+        <w:rPr>
+          <w:rFonts w:ascii="Times New Roman" w:hAnsi="Times New Roman" w:cs="Times New Roman"/>
+          <w:color w:val="000000" w:themeColor="text1"/>
+          <w:sz w:val="24"/>
+          <w:szCs w:val="24"/>
+        </w:rPr>
+      </w:pPr>
+    </w:p>
+    <w:p>
+      <w:pPr>
+        <w:spacing w:after="0" w:line="240" w:lineRule="auto"/>
+        <w:contextualSpacing/>
+        <w:rPr>
+          <w:rFonts w:ascii="Times New Roman" w:hAnsi="Times New Roman" w:cs="Times New Roman"/>
+          <w:color w:val="000000" w:themeColor="text1"/>
+          <w:sz w:val="24"/>
+          <w:szCs w:val="24"/>
+        </w:rPr>
+      </w:pPr>
+    </w:p>
+    <w:p>
+      <w:pPr>
+        <w:spacing w:after="0" w:line="240" w:lineRule="auto"/>
+        <w:contextualSpacing/>
+        <w:rPr>
+          <w:rFonts w:ascii="Times New Roman" w:hAnsi="Times New Roman" w:cs="Times New Roman"/>
+          <w:color w:val="000000" w:themeColor="text1"/>
+          <w:sz w:val="24"/>
+          <w:szCs w:val="24"/>
+        </w:rPr>
+      </w:pPr>
+      <w:r>
+        <w:rPr>
+          <w:rFonts w:ascii="Times New Roman" w:hAnsi="Times New Roman" w:cs="Times New Roman"/>
+          <w:color w:val="000000" w:themeColor="text1"/>
+          <w:sz w:val="24"/>
+          <w:szCs w:val="24"/>
+        </w:rPr>
+        <w:t>FAQ regarding the system:</w:t>
+      </w:r>
+    </w:p>
+    <w:p>
+      <w:pPr>
+        <w:spacing w:after="0" w:line="240" w:lineRule="auto"/>
+        <w:contextualSpacing/>
+        <w:rPr>
+          <w:rFonts w:ascii="Times New Roman" w:hAnsi="Times New Roman" w:cs="Times New Roman"/>
+          <w:color w:val="000000" w:themeColor="text1"/>
+          <w:sz w:val="24"/>
+          <w:szCs w:val="24"/>
+        </w:rPr>
+      </w:pPr>
+    </w:p>
+    <w:p>
+      <w:pPr>
+        <w:spacing w:after="0" w:line="240" w:lineRule="auto"/>
+        <w:contextualSpacing/>
+        <w:rPr>
+          <w:rFonts w:ascii="Times New Roman" w:hAnsi="Times New Roman" w:cs="Times New Roman"/>
+          <w:color w:val="000000" w:themeColor="text1"/>
+          <w:sz w:val="24"/>
+          <w:szCs w:val="24"/>
+        </w:rPr>
+      </w:pPr>
+      <w:r>
+        <w:rPr>
+          <w:rFonts w:ascii="Times New Roman" w:hAnsi="Times New Roman" w:cs="Times New Roman"/>
+          <w:color w:val="000000" w:themeColor="text1"/>
+          <w:sz w:val="24"/>
+          <w:szCs w:val="24"/>
+        </w:rPr>
+        <w:t>Q:  For w</w:t>
+      </w:r>
+      <w:r>
+        <w:rPr>
+          <w:rFonts w:ascii="Times New Roman" w:hAnsi="Times New Roman" w:cs="Times New Roman"/>
+          <w:color w:val="000000" w:themeColor="text1"/>
+          <w:sz w:val="24"/>
+          <w:szCs w:val="24"/>
+        </w:rPr>
+        <w:t xml:space="preserve">hat </w:t>
+      </w:r>
+      <w:r>
+        <w:rPr>
+          <w:rFonts w:ascii="Times New Roman" w:hAnsi="Times New Roman" w:cs="Times New Roman"/>
+          <w:color w:val="000000" w:themeColor="text1"/>
+          <w:sz w:val="24"/>
+          <w:szCs w:val="24"/>
+        </w:rPr>
+        <w:t xml:space="preserve">purpose </w:t>
+      </w:r>
+      <w:r>
+        <w:rPr>
+          <w:rFonts w:ascii="Times New Roman" w:hAnsi="Times New Roman" w:cs="Times New Roman"/>
+          <w:color w:val="000000" w:themeColor="text1"/>
+          <w:sz w:val="24"/>
+          <w:szCs w:val="24"/>
+        </w:rPr>
+        <w:t>are the extensions used?</w:t>
+      </w:r>
+      <w:r>
+        <w:rPr>
+          <w:rFonts w:ascii="Times New Roman" w:hAnsi="Times New Roman" w:cs="Times New Roman"/>
+          <w:color w:val="000000" w:themeColor="text1"/>
+          <w:sz w:val="24"/>
+          <w:szCs w:val="24"/>
+        </w:rPr>
+        <w:tab/>
+      </w:r>
+    </w:p>
+    <w:p>
+      <w:pPr>
+        <w:spacing w:after="0" w:line="240" w:lineRule="auto"/>
+        <w:contextualSpacing/>
+        <w:rPr>
+          <w:rFonts w:ascii="Times New Roman" w:hAnsi="Times New Roman" w:cs="Times New Roman"/>
+          <w:color w:val="000000" w:themeColor="text1"/>
+          <w:sz w:val="24"/>
+          <w:szCs w:val="24"/>
+        </w:rPr>
+      </w:pPr>
+      <w:r>
+        <w:rPr>
+          <w:rFonts w:ascii="Times New Roman" w:hAnsi="Times New Roman" w:cs="Times New Roman"/>
+          <w:color w:val="000000" w:themeColor="text1"/>
+          <w:sz w:val="24"/>
+          <w:szCs w:val="24"/>
+        </w:rPr>
+        <w:t xml:space="preserve">A:  </w:t>
+      </w:r>
+      <w:r>
+        <w:rPr>
+          <w:rFonts w:ascii="Times New Roman" w:hAnsi="Times New Roman" w:cs="Times New Roman"/>
+          <w:color w:val="000000" w:themeColor="text1"/>
+          <w:sz w:val="24"/>
+          <w:szCs w:val="24"/>
+        </w:rPr>
+        <w:t xml:space="preserve">Every </w:t>
+      </w:r>
+      <w:r>
+        <w:rPr>
+          <w:rFonts w:ascii="Times New Roman" w:hAnsi="Times New Roman" w:cs="Times New Roman"/>
+          <w:color w:val="000000" w:themeColor="text1"/>
+          <w:sz w:val="24"/>
+          <w:szCs w:val="24"/>
+        </w:rPr>
+        <w:t>employee, or at least every employee who has a phone,</w:t>
+      </w:r>
+      <w:r>
+        <w:rPr>
+          <w:rFonts w:ascii="Times New Roman" w:hAnsi="Times New Roman" w:cs="Times New Roman"/>
+          <w:color w:val="000000" w:themeColor="text1"/>
+          <w:sz w:val="24"/>
+          <w:szCs w:val="24"/>
+        </w:rPr>
+        <w:t xml:space="preserve"> has </w:t>
+      </w:r>
+      <w:r>
+        <w:rPr>
+          <w:rFonts w:ascii="Times New Roman" w:hAnsi="Times New Roman" w:cs="Times New Roman"/>
+          <w:color w:val="000000" w:themeColor="text1"/>
+          <w:sz w:val="24"/>
+          <w:szCs w:val="24"/>
+        </w:rPr>
+        <w:t>his/her</w:t>
+      </w:r>
+      <w:r>
+        <w:rPr>
+          <w:rFonts w:ascii="Times New Roman" w:hAnsi="Times New Roman" w:cs="Times New Roman"/>
+          <w:color w:val="000000" w:themeColor="text1"/>
+          <w:sz w:val="24"/>
+          <w:szCs w:val="24"/>
+        </w:rPr>
+        <w:t xml:space="preserve"> own specific extension </w:t>
+      </w:r>
+      <w:r>
+        <w:rPr>
+          <w:rFonts w:ascii="Times New Roman" w:hAnsi="Times New Roman" w:cs="Times New Roman"/>
+          <w:color w:val="000000" w:themeColor="text1"/>
+          <w:sz w:val="24"/>
+          <w:szCs w:val="24"/>
+        </w:rPr>
+        <w:t xml:space="preserve">that can be dialed and </w:t>
+      </w:r>
+      <w:r>
+        <w:rPr>
+          <w:rFonts w:ascii="Times New Roman" w:hAnsi="Times New Roman" w:cs="Times New Roman"/>
+          <w:color w:val="000000" w:themeColor="text1"/>
+          <w:sz w:val="24"/>
+          <w:szCs w:val="24"/>
+        </w:rPr>
+        <w:t xml:space="preserve">to </w:t>
+      </w:r>
+      <w:r>
+        <w:rPr>
+          <w:rFonts w:ascii="Times New Roman" w:hAnsi="Times New Roman" w:cs="Times New Roman"/>
+          <w:color w:val="000000" w:themeColor="text1"/>
+          <w:sz w:val="24"/>
+          <w:szCs w:val="24"/>
+        </w:rPr>
+        <w:t xml:space="preserve">which calls can be </w:t>
+      </w:r>
+      <w:r>
+        <w:rPr>
+          <w:rFonts w:ascii="Times New Roman" w:hAnsi="Times New Roman" w:cs="Times New Roman"/>
+          <w:color w:val="000000" w:themeColor="text1"/>
+          <w:sz w:val="24"/>
+          <w:szCs w:val="24"/>
+        </w:rPr>
+        <w:t>transferred.</w:t>
+      </w:r>
+    </w:p>
+    <w:p>
+      <w:pPr>
+        <w:spacing w:after="0" w:line="240" w:lineRule="auto"/>
+        <w:contextualSpacing/>
+        <w:rPr>
+          <w:rFonts w:ascii="Times New Roman" w:hAnsi="Times New Roman" w:cs="Times New Roman"/>
+          <w:color w:val="000000" w:themeColor="text1"/>
+          <w:sz w:val="24"/>
+          <w:szCs w:val="24"/>
+        </w:rPr>
+      </w:pPr>
+    </w:p>
+    <w:p>
+      <w:pPr>
+        <w:spacing w:after="0" w:line="240" w:lineRule="auto"/>
+        <w:contextualSpacing/>
+        <w:rPr>
+          <w:rFonts w:ascii="Times New Roman" w:hAnsi="Times New Roman" w:cs="Times New Roman"/>
+          <w:color w:val="000000" w:themeColor="text1"/>
+          <w:sz w:val="24"/>
+          <w:szCs w:val="24"/>
+        </w:rPr>
+      </w:pPr>
+      <w:r>
+        <w:rPr>
+          <w:rFonts w:ascii="Times New Roman" w:hAnsi="Times New Roman" w:cs="Times New Roman"/>
+          <w:color w:val="000000" w:themeColor="text1"/>
+          <w:sz w:val="24"/>
+          <w:szCs w:val="24"/>
+        </w:rPr>
+        <w:t xml:space="preserve">Q:  </w:t>
+      </w:r>
+      <w:r>
+        <w:rPr>
+          <w:rFonts w:ascii="Times New Roman" w:hAnsi="Times New Roman" w:cs="Times New Roman"/>
+          <w:color w:val="000000" w:themeColor="text1"/>
+          <w:sz w:val="24"/>
+          <w:szCs w:val="24"/>
+        </w:rPr>
+        <w:t xml:space="preserve">Will your company have a live </w:t>
+      </w:r>
+      <w:r>
+        <w:rPr>
+          <w:rFonts w:ascii="Times New Roman" w:hAnsi="Times New Roman" w:cs="Times New Roman"/>
+          <w:color w:val="000000" w:themeColor="text1"/>
+          <w:sz w:val="24"/>
+          <w:szCs w:val="24"/>
+        </w:rPr>
+        <w:t xml:space="preserve">support </w:t>
+      </w:r>
+      <w:r>
+        <w:rPr>
+          <w:rFonts w:ascii="Times New Roman" w:hAnsi="Times New Roman" w:cs="Times New Roman"/>
+          <w:color w:val="000000" w:themeColor="text1"/>
+          <w:sz w:val="24"/>
+          <w:szCs w:val="24"/>
+        </w:rPr>
+        <w:t xml:space="preserve">person to help </w:t>
+      </w:r>
+      <w:r>
+        <w:rPr>
+          <w:rFonts w:ascii="Times New Roman" w:hAnsi="Times New Roman" w:cs="Times New Roman"/>
+          <w:color w:val="000000" w:themeColor="text1"/>
+          <w:sz w:val="24"/>
+          <w:szCs w:val="24"/>
+        </w:rPr>
+        <w:t>us?</w:t>
+      </w:r>
+    </w:p>
+    <w:p>
+      <w:pPr>
+        <w:spacing w:after="0" w:line="240" w:lineRule="auto"/>
+        <w:contextualSpacing/>
+        <w:rPr>
+          <w:rFonts w:ascii="Times New Roman" w:hAnsi="Times New Roman" w:cs="Times New Roman"/>
+          <w:color w:val="000000" w:themeColor="text1"/>
+          <w:sz w:val="24"/>
+          <w:szCs w:val="24"/>
+        </w:rPr>
+      </w:pPr>
+      <w:r>
+        <w:rPr>
+          <w:rFonts w:ascii="Times New Roman" w:hAnsi="Times New Roman" w:cs="Times New Roman"/>
+          <w:color w:val="000000" w:themeColor="text1"/>
+          <w:sz w:val="24"/>
+          <w:szCs w:val="24"/>
+        </w:rPr>
+        <w:t xml:space="preserve">A:  </w:t>
+      </w:r>
+      <w:r>
+        <w:rPr>
+          <w:rFonts w:ascii="Times New Roman" w:hAnsi="Times New Roman" w:cs="Times New Roman"/>
+          <w:color w:val="000000" w:themeColor="text1"/>
+          <w:sz w:val="24"/>
+          <w:szCs w:val="24"/>
+        </w:rPr>
+        <w:t xml:space="preserve">If necessary, then </w:t>
+      </w:r>
+      <w:r>
+        <w:rPr>
+          <w:rFonts w:ascii="Times New Roman" w:hAnsi="Times New Roman" w:cs="Times New Roman"/>
+          <w:color w:val="000000" w:themeColor="text1"/>
+          <w:sz w:val="24"/>
+          <w:szCs w:val="24"/>
+        </w:rPr>
+        <w:t xml:space="preserve">yes, </w:t>
+      </w:r>
+      <w:r>
+        <w:rPr>
+          <w:rFonts w:ascii="Times New Roman" w:hAnsi="Times New Roman" w:cs="Times New Roman"/>
+          <w:color w:val="000000" w:themeColor="text1"/>
+          <w:sz w:val="24"/>
+          <w:szCs w:val="24"/>
+        </w:rPr>
+        <w:t>absolutely.</w:t>
+      </w:r>
+    </w:p>
+    <w:p>
+      <w:pPr>
+        <w:spacing w:after="0" w:line="240" w:lineRule="auto"/>
+        <w:contextualSpacing/>
+        <w:rPr>
+          <w:rFonts w:ascii="Times New Roman" w:hAnsi="Times New Roman" w:cs="Times New Roman"/>
+          <w:color w:val="000000" w:themeColor="text1"/>
+          <w:sz w:val="24"/>
+          <w:szCs w:val="24"/>
+        </w:rPr>
+      </w:pPr>
+    </w:p>
+    <w:p>
+      <w:pPr>
+        <w:spacing w:after="0" w:line="240" w:lineRule="auto"/>
+        <w:contextualSpacing/>
+        <w:rPr>
+          <w:rFonts w:ascii="Times New Roman" w:hAnsi="Times New Roman" w:cs="Times New Roman"/>
+          <w:color w:val="000000" w:themeColor="text1"/>
+          <w:sz w:val="24"/>
+          <w:szCs w:val="24"/>
+        </w:rPr>
+      </w:pPr>
+      <w:r>
+        <w:rPr>
+          <w:rFonts w:ascii="Times New Roman" w:hAnsi="Times New Roman" w:cs="Times New Roman"/>
+          <w:color w:val="000000" w:themeColor="text1"/>
+          <w:sz w:val="24"/>
+          <w:szCs w:val="24"/>
+        </w:rPr>
+        <w:t xml:space="preserve">Q:  </w:t>
+      </w:r>
+      <w:r>
+        <w:rPr>
+          <w:rFonts w:ascii="Times New Roman" w:hAnsi="Times New Roman" w:cs="Times New Roman"/>
+          <w:color w:val="000000" w:themeColor="text1"/>
+          <w:sz w:val="24"/>
+          <w:szCs w:val="24"/>
+        </w:rPr>
+        <w:t>What if the call goes completely silent with no sound what so ever</w:t>
+      </w:r>
+      <w:r>
+        <w:rPr>
+          <w:rFonts w:ascii="Times New Roman" w:hAnsi="Times New Roman" w:cs="Times New Roman"/>
+          <w:color w:val="000000" w:themeColor="text1"/>
+          <w:sz w:val="24"/>
+          <w:szCs w:val="24"/>
+        </w:rPr>
+        <w:t xml:space="preserve"> when an outside caller is trying to reach an extension</w:t>
+      </w:r>
+      <w:r>
+        <w:rPr>
+          <w:rFonts w:ascii="Times New Roman" w:hAnsi="Times New Roman" w:cs="Times New Roman"/>
+          <w:color w:val="000000" w:themeColor="text1"/>
+          <w:sz w:val="24"/>
+          <w:szCs w:val="24"/>
+        </w:rPr>
+        <w:t>?</w:t>
+      </w:r>
+      <w:r>
+        <w:rPr>
+          <w:rFonts w:ascii="Times New Roman" w:hAnsi="Times New Roman" w:cs="Times New Roman"/>
+          <w:color w:val="000000" w:themeColor="text1"/>
+          <w:sz w:val="24"/>
+          <w:szCs w:val="24"/>
+        </w:rPr>
+        <w:tab/>
+      </w:r>
+    </w:p>
+    <w:p>
+      <w:pPr>
+        <w:spacing w:after="0" w:line="240" w:lineRule="auto"/>
+        <w:contextualSpacing/>
+        <w:rPr>
+          <w:rFonts w:ascii="Times New Roman" w:hAnsi="Times New Roman" w:cs="Times New Roman"/>
+          <w:color w:val="000000" w:themeColor="text1"/>
+          <w:sz w:val="24"/>
+          <w:szCs w:val="24"/>
+        </w:rPr>
+      </w:pPr>
+      <w:r>
+        <w:rPr>
+          <w:rFonts w:ascii="Times New Roman" w:hAnsi="Times New Roman" w:cs="Times New Roman"/>
+          <w:color w:val="000000" w:themeColor="text1"/>
+          <w:sz w:val="24"/>
+          <w:szCs w:val="24"/>
+        </w:rPr>
+        <w:t>A:  This situation should never occur, as it is not normal operation for the system.  If something like this should ever happen, then the c</w:t>
+      </w:r>
+      <w:r>
+        <w:rPr>
+          <w:rFonts w:ascii="Times New Roman" w:hAnsi="Times New Roman" w:cs="Times New Roman"/>
+          <w:color w:val="000000" w:themeColor="text1"/>
+          <w:sz w:val="24"/>
+          <w:szCs w:val="24"/>
+        </w:rPr>
+        <w:t>all</w:t>
+      </w:r>
+      <w:r>
+        <w:rPr>
+          <w:rFonts w:ascii="Times New Roman" w:hAnsi="Times New Roman" w:cs="Times New Roman"/>
+          <w:color w:val="000000" w:themeColor="text1"/>
+          <w:sz w:val="24"/>
+          <w:szCs w:val="24"/>
+        </w:rPr>
+        <w:t>er</w:t>
+      </w:r>
+      <w:r>
+        <w:rPr>
+          <w:rFonts w:ascii="Times New Roman" w:hAnsi="Times New Roman" w:cs="Times New Roman"/>
+          <w:color w:val="000000" w:themeColor="text1"/>
+          <w:sz w:val="24"/>
+          <w:szCs w:val="24"/>
+        </w:rPr>
+        <w:t xml:space="preserve"> should </w:t>
+      </w:r>
+      <w:r>
+        <w:rPr>
+          <w:rFonts w:ascii="Times New Roman" w:hAnsi="Times New Roman" w:cs="Times New Roman"/>
+          <w:color w:val="000000" w:themeColor="text1"/>
+          <w:sz w:val="24"/>
+          <w:szCs w:val="24"/>
+        </w:rPr>
+        <w:t xml:space="preserve">generally </w:t>
+      </w:r>
+      <w:r>
+        <w:rPr>
+          <w:rFonts w:ascii="Times New Roman" w:hAnsi="Times New Roman" w:cs="Times New Roman"/>
+          <w:color w:val="000000" w:themeColor="text1"/>
+          <w:sz w:val="24"/>
+          <w:szCs w:val="24"/>
+        </w:rPr>
+        <w:t>dial 0 for the operator</w:t>
+      </w:r>
+      <w:r>
+        <w:rPr>
+          <w:rFonts w:ascii="Times New Roman" w:hAnsi="Times New Roman" w:cs="Times New Roman"/>
+          <w:color w:val="000000" w:themeColor="text1"/>
+          <w:sz w:val="24"/>
+          <w:szCs w:val="24"/>
+        </w:rPr>
+        <w:t>.  In the event that the operator does not answer</w:t>
+      </w:r>
+      <w:r>
+        <w:rPr>
+          <w:rFonts w:ascii="Times New Roman" w:hAnsi="Times New Roman" w:cs="Times New Roman"/>
+          <w:color w:val="000000" w:themeColor="text1"/>
+          <w:sz w:val="24"/>
+          <w:szCs w:val="24"/>
+        </w:rPr>
+        <w:t xml:space="preserve">, </w:t>
+      </w:r>
+      <w:r>
+        <w:rPr>
+          <w:rFonts w:ascii="Times New Roman" w:hAnsi="Times New Roman" w:cs="Times New Roman"/>
+          <w:color w:val="000000" w:themeColor="text1"/>
+          <w:sz w:val="24"/>
+          <w:szCs w:val="24"/>
+        </w:rPr>
+        <w:t>the caller should hang up and try again in a few minutes.</w:t>
+      </w:r>
+    </w:p>
+    <w:p>
+      <w:pPr>
+        <w:spacing w:after="0" w:line="240" w:lineRule="auto"/>
+        <w:contextualSpacing/>
+        <w:rPr>
+          <w:rFonts w:ascii="Times New Roman" w:hAnsi="Times New Roman" w:cs="Times New Roman"/>
+          <w:color w:val="000000" w:themeColor="text1"/>
+          <w:sz w:val="24"/>
+          <w:szCs w:val="24"/>
+        </w:rPr>
+      </w:pPr>
+    </w:p>
+    <w:p>
+      <w:pPr>
+        <w:spacing w:after="0" w:line="240" w:lineRule="auto"/>
+        <w:contextualSpacing/>
+        <w:rPr>
+          <w:rFonts w:ascii="Times New Roman" w:hAnsi="Times New Roman" w:cs="Times New Roman"/>
+          <w:color w:val="000000" w:themeColor="text1"/>
+          <w:sz w:val="24"/>
+          <w:szCs w:val="24"/>
+        </w:rPr>
+      </w:pPr>
+      <w:r>
+        <w:rPr>
+          <w:rFonts w:ascii="Times New Roman" w:hAnsi="Times New Roman" w:cs="Times New Roman"/>
+          <w:color w:val="000000" w:themeColor="text1"/>
+          <w:sz w:val="24"/>
+          <w:szCs w:val="24"/>
+        </w:rPr>
+        <w:t xml:space="preserve">Q:  </w:t>
+      </w:r>
+      <w:r>
+        <w:rPr>
+          <w:rFonts w:ascii="Times New Roman" w:hAnsi="Times New Roman" w:cs="Times New Roman"/>
+          <w:color w:val="000000" w:themeColor="text1"/>
+          <w:sz w:val="24"/>
+          <w:szCs w:val="24"/>
+        </w:rPr>
+        <w:t>How many different types of users will use the telephone system?</w:t>
+      </w:r>
+      <w:r>
+        <w:rPr>
+          <w:rFonts w:ascii="Times New Roman" w:hAnsi="Times New Roman" w:cs="Times New Roman"/>
+          <w:color w:val="000000" w:themeColor="text1"/>
+          <w:sz w:val="24"/>
+          <w:szCs w:val="24"/>
+        </w:rPr>
+        <w:tab/>
+      </w:r>
+    </w:p>
+    <w:p>
+      <w:pPr>
+        <w:spacing w:after="0" w:line="240" w:lineRule="auto"/>
+        <w:contextualSpacing/>
+        <w:rPr>
+          <w:rFonts w:ascii="Times New Roman" w:hAnsi="Times New Roman" w:cs="Times New Roman"/>
+          <w:color w:val="000000" w:themeColor="text1"/>
+          <w:sz w:val="24"/>
+          <w:szCs w:val="24"/>
+        </w:rPr>
+      </w:pPr>
+      <w:r>
+        <w:rPr>
+          <w:rFonts w:ascii="Times New Roman" w:hAnsi="Times New Roman" w:cs="Times New Roman"/>
+          <w:color w:val="000000" w:themeColor="text1"/>
+          <w:sz w:val="24"/>
+          <w:szCs w:val="24"/>
+        </w:rPr>
+        <w:t xml:space="preserve">A:  </w:t>
+      </w:r>
+      <w:r>
+        <w:rPr>
+          <w:rFonts w:ascii="Times New Roman" w:hAnsi="Times New Roman" w:cs="Times New Roman"/>
+          <w:color w:val="000000" w:themeColor="text1"/>
+          <w:sz w:val="24"/>
+          <w:szCs w:val="24"/>
+        </w:rPr>
+        <w:t xml:space="preserve">There are </w:t>
+      </w:r>
+      <w:r>
+        <w:rPr>
+          <w:rFonts w:ascii="Times New Roman" w:hAnsi="Times New Roman" w:cs="Times New Roman"/>
+          <w:color w:val="000000" w:themeColor="text1"/>
+          <w:sz w:val="24"/>
+          <w:szCs w:val="24"/>
+        </w:rPr>
+        <w:t>typically three types of users</w:t>
+      </w:r>
+      <w:r>
+        <w:rPr>
+          <w:rFonts w:ascii="Times New Roman" w:hAnsi="Times New Roman" w:cs="Times New Roman"/>
+          <w:color w:val="000000" w:themeColor="text1"/>
+          <w:sz w:val="24"/>
+          <w:szCs w:val="24"/>
+        </w:rPr>
+        <w:t>.</w:t>
+      </w:r>
+    </w:p>
+    <w:p>
+      <w:pPr>
+        <w:spacing w:after="0" w:line="240" w:lineRule="auto"/>
+        <w:contextualSpacing/>
+        <w:rPr>
+          <w:rFonts w:ascii="Times New Roman" w:hAnsi="Times New Roman" w:cs="Times New Roman"/>
+          <w:color w:val="000000" w:themeColor="text1"/>
+          <w:sz w:val="24"/>
+          <w:szCs w:val="24"/>
+        </w:rPr>
+      </w:pPr>
+    </w:p>
+    <w:p>
+      <w:pPr>
+        <w:spacing w:after="0" w:line="240" w:lineRule="auto"/>
+        <w:contextualSpacing/>
+        <w:rPr>
+          <w:rFonts w:ascii="Times New Roman" w:hAnsi="Times New Roman" w:cs="Times New Roman"/>
+          <w:color w:val="000000" w:themeColor="text1"/>
+          <w:sz w:val="24"/>
+          <w:szCs w:val="24"/>
+        </w:rPr>
+      </w:pPr>
+      <w:r>
+        <w:rPr>
+          <w:rFonts w:ascii="Times New Roman" w:hAnsi="Times New Roman" w:cs="Times New Roman"/>
+          <w:color w:val="000000" w:themeColor="text1"/>
+          <w:sz w:val="24"/>
+          <w:szCs w:val="24"/>
+        </w:rPr>
+        <w:t xml:space="preserve">Q:  </w:t>
+      </w:r>
+      <w:r>
+        <w:rPr>
+          <w:rFonts w:ascii="Times New Roman" w:hAnsi="Times New Roman" w:cs="Times New Roman"/>
+          <w:color w:val="000000" w:themeColor="text1"/>
+          <w:sz w:val="24"/>
+          <w:szCs w:val="24"/>
+        </w:rPr>
+        <w:t>What are the different users?</w:t>
+      </w:r>
+      <w:r>
+        <w:rPr>
+          <w:rFonts w:ascii="Times New Roman" w:hAnsi="Times New Roman" w:cs="Times New Roman"/>
+          <w:color w:val="000000" w:themeColor="text1"/>
+          <w:sz w:val="24"/>
+          <w:szCs w:val="24"/>
+        </w:rPr>
+        <w:tab/>
+      </w:r>
+    </w:p>
+    <w:p>
+      <w:pPr>
+        <w:spacing w:after="0" w:line="240" w:lineRule="auto"/>
+        <w:contextualSpacing/>
+        <w:rPr>
+          <w:rFonts w:ascii="Times New Roman" w:hAnsi="Times New Roman" w:cs="Times New Roman"/>
+          <w:color w:val="000000" w:themeColor="text1"/>
+          <w:sz w:val="24"/>
+          <w:szCs w:val="24"/>
+        </w:rPr>
+      </w:pPr>
+      <w:r>
+        <w:rPr>
+          <w:rFonts w:ascii="Times New Roman" w:hAnsi="Times New Roman" w:cs="Times New Roman"/>
+          <w:color w:val="000000" w:themeColor="text1"/>
+          <w:sz w:val="24"/>
+          <w:szCs w:val="24"/>
+        </w:rPr>
+        <w:t xml:space="preserve">A:  </w:t>
+      </w:r>
+      <w:r>
+        <w:rPr>
+          <w:rFonts w:ascii="Times New Roman" w:hAnsi="Times New Roman" w:cs="Times New Roman"/>
+          <w:color w:val="000000" w:themeColor="text1"/>
+          <w:sz w:val="24"/>
+          <w:szCs w:val="24"/>
+        </w:rPr>
+        <w:t>Employees, Administrators, and Outsiders.</w:t>
+      </w:r>
+    </w:p>
+    <w:p>
+      <w:pPr>
+        <w:spacing w:after="0" w:line="240" w:lineRule="auto"/>
+        <w:contextualSpacing/>
+        <w:rPr>
+          <w:rFonts w:ascii="Times New Roman" w:hAnsi="Times New Roman" w:cs="Times New Roman"/>
+          <w:color w:val="000000" w:themeColor="text1"/>
+          <w:sz w:val="24"/>
+          <w:szCs w:val="24"/>
+        </w:rPr>
+      </w:pPr>
+    </w:p>
+    <w:p>
+      <w:pPr>
+        <w:spacing w:after="0" w:line="240" w:lineRule="auto"/>
+        <w:contextualSpacing/>
+        <w:rPr>
+          <w:rFonts w:ascii="Times New Roman" w:hAnsi="Times New Roman" w:cs="Times New Roman"/>
+          <w:color w:val="000000" w:themeColor="text1"/>
+          <w:sz w:val="24"/>
+          <w:szCs w:val="24"/>
+        </w:rPr>
+      </w:pPr>
+    </w:p>
+    <w:p>
+      <w:pPr>
+        <w:spacing w:after="0" w:line="240" w:lineRule="auto"/>
+        <w:contextualSpacing/>
         <w:rPr>
           <w:rFonts w:ascii="Times New Roman" w:hAnsi="Times New Roman" w:cs="Times New Roman"/>
           <w:color w:val="000000" w:themeColor="text1"/>
@@ -230,167 +1103,12 @@
           <w:docGrid w:linePitch="360"/>
         </w:sectPr>
       </w:pPr>
-      <w:r>
-        <w:rPr>
-          <w:rFonts w:ascii="Times New Roman" w:eastAsia="Times New Roman" w:hAnsi="Times New Roman" w:cs="Times New Roman"/>
-          <w:sz w:val="24"/>
-          <w:szCs w:val="24"/>
-        </w:rPr>
-        <w:t xml:space="preserve">In addition to the normal 12-button telephone keypad, each phone has only six additional buttons:  </w:t>
-      </w:r>
-      <w:r>
-        <w:rPr>
-          <w:rFonts w:ascii="Times New Roman" w:hAnsi="Times New Roman" w:cs="Times New Roman"/>
-          <w:i/>
-          <w:color w:val="000000" w:themeColor="text1"/>
-          <w:sz w:val="24"/>
-          <w:szCs w:val="24"/>
-        </w:rPr>
-        <w:t>speaker</w:t>
-      </w:r>
-      <w:r>
-        <w:rPr>
-          <w:rFonts w:ascii="Times New Roman" w:hAnsi="Times New Roman" w:cs="Times New Roman"/>
-          <w:i/>
-          <w:color w:val="000000" w:themeColor="text1"/>
-          <w:sz w:val="24"/>
-          <w:szCs w:val="24"/>
-        </w:rPr>
-        <w:t xml:space="preserve">, </w:t>
-      </w:r>
-      <w:r>
-        <w:rPr>
-          <w:rFonts w:ascii="Times New Roman" w:hAnsi="Times New Roman" w:cs="Times New Roman"/>
-          <w:i/>
-          <w:color w:val="000000" w:themeColor="text1"/>
-          <w:sz w:val="24"/>
-          <w:szCs w:val="24"/>
-        </w:rPr>
-        <w:t>hold</w:t>
-      </w:r>
-      <w:r>
-        <w:rPr>
-          <w:rFonts w:ascii="Times New Roman" w:hAnsi="Times New Roman" w:cs="Times New Roman"/>
-          <w:i/>
-          <w:color w:val="000000" w:themeColor="text1"/>
-          <w:sz w:val="24"/>
-          <w:szCs w:val="24"/>
-        </w:rPr>
-        <w:t xml:space="preserve">, </w:t>
-      </w:r>
-      <w:r>
-        <w:rPr>
-          <w:rFonts w:ascii="Times New Roman" w:hAnsi="Times New Roman" w:cs="Times New Roman"/>
-          <w:i/>
-          <w:color w:val="000000" w:themeColor="text1"/>
-          <w:sz w:val="24"/>
-          <w:szCs w:val="24"/>
-        </w:rPr>
-        <w:t>flash</w:t>
-      </w:r>
-      <w:r>
-        <w:rPr>
-          <w:rFonts w:ascii="Times New Roman" w:hAnsi="Times New Roman" w:cs="Times New Roman"/>
-          <w:i/>
-          <w:color w:val="000000" w:themeColor="text1"/>
-          <w:sz w:val="24"/>
-          <w:szCs w:val="24"/>
-        </w:rPr>
-        <w:t xml:space="preserve">, </w:t>
-      </w:r>
-      <w:r>
-        <w:rPr>
-          <w:rFonts w:ascii="Times New Roman" w:hAnsi="Times New Roman" w:cs="Times New Roman"/>
-          <w:i/>
-          <w:color w:val="000000" w:themeColor="text1"/>
-          <w:sz w:val="24"/>
-          <w:szCs w:val="24"/>
-        </w:rPr>
-        <w:t>mute</w:t>
-      </w:r>
-      <w:r>
-        <w:rPr>
-          <w:rFonts w:ascii="Times New Roman" w:hAnsi="Times New Roman" w:cs="Times New Roman"/>
-          <w:i/>
-          <w:color w:val="000000" w:themeColor="text1"/>
-          <w:sz w:val="24"/>
-          <w:szCs w:val="24"/>
-        </w:rPr>
-        <w:t xml:space="preserve">, </w:t>
-      </w:r>
-      <w:r>
-        <w:rPr>
-          <w:rFonts w:ascii="Times New Roman" w:hAnsi="Times New Roman" w:cs="Times New Roman"/>
-          <w:i/>
-          <w:color w:val="000000" w:themeColor="text1"/>
-          <w:sz w:val="24"/>
-          <w:szCs w:val="24"/>
-        </w:rPr>
-        <w:t>ringer</w:t>
-      </w:r>
-      <w:r>
-        <w:rPr>
-          <w:rFonts w:ascii="Times New Roman" w:hAnsi="Times New Roman" w:cs="Times New Roman"/>
-          <w:i/>
-          <w:color w:val="000000" w:themeColor="text1"/>
-          <w:sz w:val="24"/>
-          <w:szCs w:val="24"/>
-        </w:rPr>
-        <w:t xml:space="preserve">, </w:t>
-      </w:r>
-      <w:r>
-        <w:rPr>
-          <w:rFonts w:ascii="Times New Roman" w:hAnsi="Times New Roman" w:cs="Times New Roman"/>
-          <w:color w:val="000000" w:themeColor="text1"/>
-          <w:sz w:val="24"/>
-          <w:szCs w:val="24"/>
-        </w:rPr>
-        <w:t>and</w:t>
-      </w:r>
-      <w:r>
-        <w:rPr>
-          <w:rFonts w:ascii="Times New Roman" w:hAnsi="Times New Roman" w:cs="Times New Roman"/>
-          <w:i/>
-          <w:color w:val="000000" w:themeColor="text1"/>
-          <w:sz w:val="24"/>
-          <w:szCs w:val="24"/>
-        </w:rPr>
-        <w:t xml:space="preserve"> </w:t>
-      </w:r>
-      <w:r>
-        <w:rPr>
-          <w:rFonts w:ascii="Times New Roman" w:hAnsi="Times New Roman" w:cs="Times New Roman"/>
-          <w:i/>
-          <w:color w:val="000000" w:themeColor="text1"/>
-          <w:sz w:val="24"/>
-          <w:szCs w:val="24"/>
-        </w:rPr>
-        <w:t>redial</w:t>
-      </w:r>
-      <w:r>
-        <w:rPr>
-          <w:rFonts w:ascii="Times New Roman" w:hAnsi="Times New Roman" w:cs="Times New Roman"/>
-          <w:i/>
-          <w:color w:val="000000" w:themeColor="text1"/>
-          <w:sz w:val="24"/>
-          <w:szCs w:val="24"/>
-        </w:rPr>
-        <w:t>.</w:t>
-      </w:r>
-      <w:r>
-        <w:rPr>
-          <w:rFonts w:ascii="Times New Roman" w:hAnsi="Times New Roman" w:cs="Times New Roman"/>
-          <w:color w:val="000000" w:themeColor="text1"/>
-          <w:sz w:val="24"/>
-          <w:szCs w:val="24"/>
-        </w:rPr>
-        <w:t xml:space="preserve">  These buttons are easy to understand, and the phones are simple and inexpensive so that even a large firm can procure the system at a very reasonable cost.</w:t>
-      </w:r>
     </w:p>
     <w:p>
       <w:pPr>
         <w:pStyle w:val="Heading3"/>
         <w:spacing w:before="0" w:line="240" w:lineRule="auto"/>
+        <w:contextualSpacing/>
         <w:jc w:val="center"/>
         <w:rPr>
           <w:rFonts w:ascii="Times New Roman" w:hAnsi="Times New Roman" w:cs="Times New Roman"/>
@@ -422,16 +1140,17 @@
             <v:path o:extrusionok="f" gradientshapeok="t" o:connecttype="rect"/>
             <o:lock v:ext="edit" aspectratio="t"/>
           </v:shapetype>
-          <v:shape id="_x0000_i1025" type="#_x0000_t75" style="width:558.65pt;height:467.2pt" o:ole="">
+          <v:shape id="_x0000_i1025" type="#_x0000_t75" style="width:558.35pt;height:467.3pt" o:ole="">
             <v:imagedata r:id="rId10" o:title=""/>
           </v:shape>
-          <o:OLEObject Type="Embed" ProgID="Visio.Drawing.15" ShapeID="_x0000_i1025" DrawAspect="Content" ObjectID="_1554821302" r:id="rId11"/>
+          <o:OLEObject Type="Embed" ProgID="Visio.Drawing.15" ShapeID="_x0000_i1025" DrawAspect="Content" ObjectID="_1555197090" r:id="rId11"/>
         </w:object>
       </w:r>
     </w:p>
     <w:p>
       <w:pPr>
         <w:spacing w:after="0" w:line="240" w:lineRule="auto"/>
+        <w:contextualSpacing/>
         <w:rPr>
           <w:rFonts w:ascii="Times New Roman" w:hAnsi="Times New Roman" w:cs="Times New Roman"/>
           <w:color w:val="000000" w:themeColor="text1"/>
@@ -450,6 +1169,7 @@
       <w:pPr>
         <w:pStyle w:val="Heading3"/>
         <w:spacing w:before="0" w:line="240" w:lineRule="auto"/>
+        <w:contextualSpacing/>
         <w:rPr>
           <w:rFonts w:ascii="Times New Roman" w:hAnsi="Times New Roman" w:cs="Times New Roman"/>
           <w:color w:val="000000" w:themeColor="text1"/>
@@ -469,6 +1189,7 @@
     <w:p>
       <w:pPr>
         <w:spacing w:after="0" w:line="240" w:lineRule="auto"/>
+        <w:contextualSpacing/>
         <w:rPr>
           <w:rFonts w:ascii="Times New Roman" w:hAnsi="Times New Roman" w:cs="Times New Roman"/>
           <w:color w:val="000000" w:themeColor="text1"/>
@@ -669,6 +1390,7 @@
     <w:p>
       <w:pPr>
         <w:spacing w:after="0" w:line="240" w:lineRule="auto"/>
+        <w:contextualSpacing/>
         <w:rPr>
           <w:rFonts w:ascii="Times New Roman" w:hAnsi="Times New Roman" w:cs="Times New Roman"/>
           <w:color w:val="000000" w:themeColor="text1"/>
@@ -759,16 +1481,7 @@
           <w:sz w:val="24"/>
           <w:szCs w:val="24"/>
         </w:rPr>
-        <w:t xml:space="preserve">Dial </w:t>
-      </w:r>
-      <w:r>
-        <w:rPr>
-          <w:rFonts w:ascii="Times New Roman" w:hAnsi="Times New Roman" w:cs="Times New Roman"/>
-          <w:color w:val="000000" w:themeColor="text1"/>
-          <w:sz w:val="24"/>
-          <w:szCs w:val="24"/>
-        </w:rPr>
-        <w:t xml:space="preserve">9 and then the phone number </w:t>
+        <w:t xml:space="preserve">Dial 9 and then the phone number </w:t>
       </w:r>
     </w:p>
     <w:p>
@@ -808,6 +1521,7 @@
     <w:p>
       <w:pPr>
         <w:spacing w:after="0" w:line="240" w:lineRule="auto"/>
+        <w:contextualSpacing/>
         <w:rPr>
           <w:rFonts w:ascii="Times New Roman" w:hAnsi="Times New Roman" w:cs="Times New Roman"/>
           <w:color w:val="000000" w:themeColor="text1"/>
@@ -879,6 +1593,7 @@
     <w:p>
       <w:pPr>
         <w:spacing w:after="0" w:line="240" w:lineRule="auto"/>
+        <w:contextualSpacing/>
         <w:rPr>
           <w:rFonts w:ascii="Times New Roman" w:hAnsi="Times New Roman" w:cs="Times New Roman"/>
           <w:color w:val="000000" w:themeColor="text1"/>
@@ -1040,6 +1755,7 @@
     <w:p>
       <w:pPr>
         <w:spacing w:after="0" w:line="240" w:lineRule="auto"/>
+        <w:contextualSpacing/>
         <w:rPr>
           <w:rFonts w:ascii="Times New Roman" w:hAnsi="Times New Roman" w:cs="Times New Roman"/>
           <w:color w:val="000000" w:themeColor="text1"/>
@@ -1204,6 +1920,7 @@
     <w:p>
       <w:pPr>
         <w:spacing w:after="0" w:line="240" w:lineRule="auto"/>
+        <w:contextualSpacing/>
         <w:rPr>
           <w:rFonts w:ascii="Times New Roman" w:hAnsi="Times New Roman" w:cs="Times New Roman"/>
           <w:color w:val="000000" w:themeColor="text1"/>
@@ -1284,6 +2001,7 @@
     <w:p>
       <w:pPr>
         <w:spacing w:after="0" w:line="240" w:lineRule="auto"/>
+        <w:contextualSpacing/>
         <w:rPr>
           <w:rFonts w:ascii="Times New Roman" w:hAnsi="Times New Roman" w:cs="Times New Roman"/>
           <w:color w:val="000000" w:themeColor="text1"/>
@@ -1373,70 +2091,7 @@
           <w:sz w:val="24"/>
           <w:szCs w:val="24"/>
         </w:rPr>
-        <w:t xml:space="preserve"> (memory aid:  P</w:t>
-      </w:r>
-      <w:r>
-        <w:rPr>
-          <w:rFonts w:ascii="Times New Roman" w:hAnsi="Times New Roman" w:cs="Times New Roman"/>
-          <w:color w:val="000000" w:themeColor="text1"/>
-          <w:sz w:val="24"/>
-          <w:szCs w:val="24"/>
-        </w:rPr>
-        <w:t xml:space="preserve"> for </w:t>
-      </w:r>
-      <w:r>
-        <w:rPr>
-          <w:rFonts w:ascii="Times New Roman" w:hAnsi="Times New Roman" w:cs="Times New Roman"/>
-          <w:color w:val="000000" w:themeColor="text1"/>
-          <w:sz w:val="24"/>
-          <w:szCs w:val="24"/>
-        </w:rPr>
-        <w:t>Paging</w:t>
-      </w:r>
-      <w:r>
-        <w:rPr>
-          <w:rFonts w:ascii="Times New Roman" w:hAnsi="Times New Roman" w:cs="Times New Roman"/>
-          <w:color w:val="000000" w:themeColor="text1"/>
-          <w:sz w:val="24"/>
-          <w:szCs w:val="24"/>
-        </w:rPr>
-        <w:t xml:space="preserve">; </w:t>
-      </w:r>
-      <w:r>
-        <w:rPr>
-          <w:rFonts w:ascii="Times New Roman" w:hAnsi="Times New Roman" w:cs="Times New Roman"/>
-          <w:color w:val="000000" w:themeColor="text1"/>
-          <w:sz w:val="24"/>
-          <w:szCs w:val="24"/>
-        </w:rPr>
-        <w:t>7</w:t>
-      </w:r>
-      <w:r>
-        <w:rPr>
-          <w:rFonts w:ascii="Times New Roman" w:hAnsi="Times New Roman" w:cs="Times New Roman"/>
-          <w:color w:val="000000" w:themeColor="text1"/>
-          <w:sz w:val="24"/>
-          <w:szCs w:val="24"/>
-        </w:rPr>
-        <w:t xml:space="preserve"> is the </w:t>
-      </w:r>
-      <w:r>
-        <w:rPr>
-          <w:rFonts w:ascii="Times New Roman" w:hAnsi="Times New Roman" w:cs="Times New Roman"/>
-          <w:color w:val="000000" w:themeColor="text1"/>
-          <w:sz w:val="24"/>
-          <w:szCs w:val="24"/>
-        </w:rPr>
-        <w:t>P</w:t>
-      </w:r>
-      <w:r>
-        <w:rPr>
-          <w:rFonts w:ascii="Times New Roman" w:hAnsi="Times New Roman" w:cs="Times New Roman"/>
-          <w:color w:val="000000" w:themeColor="text1"/>
-          <w:sz w:val="24"/>
-          <w:szCs w:val="24"/>
-        </w:rPr>
-        <w:t xml:space="preserve"> button)</w:t>
+        <w:t xml:space="preserve"> (memory aid:  P for Paging; 7 is the P button)</w:t>
       </w:r>
     </w:p>
     <w:p>
@@ -1492,6 +2147,7 @@
     <w:p>
       <w:pPr>
         <w:spacing w:after="0" w:line="240" w:lineRule="auto"/>
+        <w:contextualSpacing/>
         <w:rPr>
           <w:rFonts w:ascii="Times New Roman" w:hAnsi="Times New Roman" w:cs="Times New Roman"/>
           <w:color w:val="000000" w:themeColor="text1"/>
@@ -1572,16 +2228,7 @@
           <w:sz w:val="24"/>
           <w:szCs w:val="24"/>
         </w:rPr>
-        <w:t>Flash (momentarily depress the handset switch) or press the</w:t>
-      </w:r>
-      <w:r>
-        <w:rPr>
-          <w:rFonts w:ascii="Times New Roman" w:hAnsi="Times New Roman" w:cs="Times New Roman"/>
-          <w:color w:val="000000" w:themeColor="text1"/>
-          <w:sz w:val="24"/>
-          <w:szCs w:val="24"/>
-        </w:rPr>
-        <w:t xml:space="preserve"> </w:t>
+        <w:t xml:space="preserve">Flash (momentarily depress the handset switch) or press the </w:t>
       </w:r>
       <w:r>
         <w:rPr>
@@ -1625,16 +2272,7 @@
           <w:sz w:val="24"/>
           <w:szCs w:val="24"/>
         </w:rPr>
-        <w:t xml:space="preserve">Dial the 4-digit extension </w:t>
-      </w:r>
-      <w:r>
-        <w:rPr>
-          <w:rFonts w:ascii="Times New Roman" w:hAnsi="Times New Roman" w:cs="Times New Roman"/>
-          <w:color w:val="000000" w:themeColor="text1"/>
-          <w:sz w:val="24"/>
-          <w:szCs w:val="24"/>
-        </w:rPr>
-        <w:t xml:space="preserve">or outside phone number, including the 9 prefix, then </w:t>
+        <w:t xml:space="preserve">Dial the 4-digit extension or outside phone number, including the 9 prefix, then </w:t>
       </w:r>
       <w:r>
         <w:rPr>
@@ -1743,6 +2381,7 @@
     <w:p>
       <w:pPr>
         <w:spacing w:after="0" w:line="240" w:lineRule="auto"/>
+        <w:contextualSpacing/>
         <w:rPr>
           <w:rFonts w:ascii="Times New Roman" w:hAnsi="Times New Roman" w:cs="Times New Roman"/>
           <w:color w:val="000000" w:themeColor="text1"/>
@@ -1901,6 +2540,7 @@
     <w:p>
       <w:pPr>
         <w:spacing w:after="0" w:line="240" w:lineRule="auto"/>
+        <w:contextualSpacing/>
         <w:rPr>
           <w:rFonts w:ascii="Times New Roman" w:hAnsi="Times New Roman" w:cs="Times New Roman"/>
           <w:color w:val="000000" w:themeColor="text1"/>
@@ -2050,6 +2690,7 @@
     <w:p>
       <w:pPr>
         <w:spacing w:after="0" w:line="240" w:lineRule="auto"/>
+        <w:contextualSpacing/>
         <w:rPr>
           <w:rFonts w:ascii="Times New Roman" w:hAnsi="Times New Roman" w:cs="Times New Roman"/>
           <w:color w:val="000000" w:themeColor="text1"/>
@@ -2132,16 +2773,7 @@
           <w:sz w:val="24"/>
           <w:szCs w:val="24"/>
         </w:rPr>
-        <w:t>When you hear this tone, f</w:t>
-      </w:r>
-      <w:r>
-        <w:rPr>
-          <w:rFonts w:ascii="Times New Roman" w:hAnsi="Times New Roman" w:cs="Times New Roman"/>
-          <w:color w:val="000000" w:themeColor="text1"/>
-          <w:sz w:val="24"/>
-          <w:szCs w:val="24"/>
-        </w:rPr>
-        <w:t xml:space="preserve">lash (momentarily depress the handset switch) or press the </w:t>
+        <w:t xml:space="preserve">When you hear this tone, flash (momentarily depress the handset switch) or press the </w:t>
       </w:r>
       <w:r>
         <w:rPr>
@@ -2160,16 +2792,152 @@
           <w:sz w:val="24"/>
           <w:szCs w:val="24"/>
         </w:rPr>
+        <w:t xml:space="preserve"> button to answer the second call.  The first caller will be placed on hold.</w:t>
+      </w:r>
+    </w:p>
+    <w:p>
+      <w:pPr>
+        <w:pStyle w:val="ListParagraph"/>
+        <w:numPr>
+          <w:ilvl w:val="1"/>
+          <w:numId w:val="5"/>
+        </w:numPr>
+        <w:spacing w:after="0" w:line="240" w:lineRule="auto"/>
+        <w:ind w:left="900" w:hanging="540"/>
+        <w:rPr>
+          <w:rFonts w:ascii="Times New Roman" w:hAnsi="Times New Roman" w:cs="Times New Roman"/>
+          <w:color w:val="000000" w:themeColor="text1"/>
+          <w:sz w:val="24"/>
+          <w:szCs w:val="24"/>
+        </w:rPr>
+      </w:pPr>
+      <w:r>
+        <w:rPr>
+          <w:rFonts w:ascii="Times New Roman" w:hAnsi="Times New Roman" w:cs="Times New Roman"/>
+          <w:color w:val="000000" w:themeColor="text1"/>
+          <w:sz w:val="24"/>
+          <w:szCs w:val="24"/>
+        </w:rPr>
+        <w:t>To return to the first call, flash again</w:t>
+      </w:r>
+    </w:p>
+    <w:p>
+      <w:pPr>
+        <w:spacing w:after="0" w:line="240" w:lineRule="auto"/>
+        <w:contextualSpacing/>
+        <w:rPr>
+          <w:rFonts w:ascii="Times New Roman" w:hAnsi="Times New Roman" w:cs="Times New Roman"/>
+          <w:color w:val="000000" w:themeColor="text1"/>
+          <w:sz w:val="24"/>
+          <w:szCs w:val="24"/>
+        </w:rPr>
+      </w:pPr>
+    </w:p>
+    <w:p>
+      <w:pPr>
+        <w:pStyle w:val="ListParagraph"/>
+        <w:numPr>
+          <w:ilvl w:val="0"/>
+          <w:numId w:val="5"/>
+        </w:numPr>
+        <w:spacing w:after="0" w:line="240" w:lineRule="auto"/>
+        <w:rPr>
+          <w:rFonts w:ascii="Times New Roman" w:hAnsi="Times New Roman" w:cs="Times New Roman"/>
+          <w:color w:val="000000" w:themeColor="text1"/>
+          <w:sz w:val="24"/>
+          <w:szCs w:val="24"/>
+        </w:rPr>
+      </w:pPr>
+      <w:r>
+        <w:rPr>
+          <w:rFonts w:ascii="Times New Roman" w:hAnsi="Times New Roman" w:cs="Times New Roman"/>
+          <w:color w:val="000000" w:themeColor="text1"/>
+          <w:sz w:val="24"/>
+          <w:szCs w:val="24"/>
+        </w:rPr>
+        <w:t>Last Number Redial</w:t>
+      </w:r>
+    </w:p>
+    <w:p>
+      <w:pPr>
+        <w:pStyle w:val="ListParagraph"/>
+        <w:numPr>
+          <w:ilvl w:val="1"/>
+          <w:numId w:val="5"/>
+        </w:numPr>
+        <w:spacing w:after="0" w:line="240" w:lineRule="auto"/>
+        <w:ind w:left="900" w:hanging="540"/>
+        <w:rPr>
+          <w:rFonts w:ascii="Times New Roman" w:hAnsi="Times New Roman" w:cs="Times New Roman"/>
+          <w:color w:val="000000" w:themeColor="text1"/>
+          <w:sz w:val="24"/>
+          <w:szCs w:val="24"/>
+        </w:rPr>
+      </w:pPr>
+      <w:r>
+        <w:rPr>
+          <w:rFonts w:ascii="Times New Roman" w:hAnsi="Times New Roman" w:cs="Times New Roman"/>
+          <w:color w:val="000000" w:themeColor="text1"/>
+          <w:sz w:val="24"/>
+          <w:szCs w:val="24"/>
+        </w:rPr>
+        <w:t xml:space="preserve">Press the </w:t>
+      </w:r>
+      <w:r>
+        <w:rPr>
+          <w:rFonts w:ascii="Times New Roman" w:hAnsi="Times New Roman" w:cs="Times New Roman"/>
+          <w:i/>
+          <w:color w:val="000000" w:themeColor="text1"/>
+          <w:sz w:val="24"/>
+          <w:szCs w:val="24"/>
+        </w:rPr>
+        <w:t>redial</w:t>
+      </w:r>
+      <w:r>
+        <w:rPr>
+          <w:rFonts w:ascii="Times New Roman" w:hAnsi="Times New Roman" w:cs="Times New Roman"/>
+          <w:color w:val="000000" w:themeColor="text1"/>
+          <w:sz w:val="24"/>
+          <w:szCs w:val="24"/>
+        </w:rPr>
         <w:t xml:space="preserve"> button</w:t>
       </w:r>
-      <w:r>
-        <w:rPr>
-          <w:rFonts w:ascii="Times New Roman" w:hAnsi="Times New Roman" w:cs="Times New Roman"/>
-          <w:color w:val="000000" w:themeColor="text1"/>
-          <w:sz w:val="24"/>
-          <w:szCs w:val="24"/>
-        </w:rPr>
-        <w:t xml:space="preserve"> to answer the second call.  The first caller will be placed on hold.</w:t>
+    </w:p>
+    <w:p>
+      <w:pPr>
+        <w:spacing w:after="0" w:line="240" w:lineRule="auto"/>
+        <w:contextualSpacing/>
+        <w:rPr>
+          <w:rFonts w:ascii="Times New Roman" w:hAnsi="Times New Roman" w:cs="Times New Roman"/>
+          <w:color w:val="000000" w:themeColor="text1"/>
+          <w:sz w:val="24"/>
+          <w:szCs w:val="24"/>
+        </w:rPr>
+      </w:pPr>
+    </w:p>
+    <w:p>
+      <w:pPr>
+        <w:pStyle w:val="ListParagraph"/>
+        <w:numPr>
+          <w:ilvl w:val="0"/>
+          <w:numId w:val="5"/>
+        </w:numPr>
+        <w:spacing w:after="0" w:line="240" w:lineRule="auto"/>
+        <w:rPr>
+          <w:rFonts w:ascii="Times New Roman" w:hAnsi="Times New Roman" w:cs="Times New Roman"/>
+          <w:color w:val="000000" w:themeColor="text1"/>
+          <w:sz w:val="24"/>
+          <w:szCs w:val="24"/>
+        </w:rPr>
+      </w:pPr>
+      <w:r>
+        <w:rPr>
+          <w:rFonts w:ascii="Times New Roman" w:hAnsi="Times New Roman" w:cs="Times New Roman"/>
+          <w:color w:val="000000" w:themeColor="text1"/>
+          <w:sz w:val="24"/>
+          <w:szCs w:val="24"/>
+        </w:rPr>
+        <w:t>Emergency (911) Calls</w:t>
       </w:r>
     </w:p>
     <w:p>
@@ -2195,12 +2963,49 @@
           <w:sz w:val="24"/>
           <w:szCs w:val="24"/>
         </w:rPr>
-        <w:t>To return to the first call, flash again</w:t>
-      </w:r>
-    </w:p>
-    <w:p>
-      <w:pPr>
-        <w:spacing w:after="0" w:line="240" w:lineRule="auto"/>
+        <w:t xml:space="preserve">Lift the handset or press </w:t>
+      </w:r>
+      <w:r>
+        <w:rPr>
+          <w:rFonts w:ascii="Times New Roman" w:hAnsi="Times New Roman" w:cs="Times New Roman"/>
+          <w:i/>
+          <w:color w:val="000000" w:themeColor="text1"/>
+          <w:sz w:val="24"/>
+          <w:szCs w:val="24"/>
+        </w:rPr>
+        <w:t>speaker</w:t>
+      </w:r>
+    </w:p>
+    <w:p>
+      <w:pPr>
+        <w:pStyle w:val="ListParagraph"/>
+        <w:numPr>
+          <w:ilvl w:val="1"/>
+          <w:numId w:val="5"/>
+        </w:numPr>
+        <w:spacing w:after="0" w:line="240" w:lineRule="auto"/>
+        <w:ind w:left="900" w:hanging="540"/>
+        <w:rPr>
+          <w:rFonts w:ascii="Times New Roman" w:hAnsi="Times New Roman" w:cs="Times New Roman"/>
+          <w:color w:val="000000" w:themeColor="text1"/>
+          <w:sz w:val="24"/>
+          <w:szCs w:val="24"/>
+        </w:rPr>
+      </w:pPr>
+      <w:r>
+        <w:rPr>
+          <w:rFonts w:ascii="Times New Roman" w:hAnsi="Times New Roman" w:cs="Times New Roman"/>
+          <w:color w:val="000000" w:themeColor="text1"/>
+          <w:sz w:val="24"/>
+          <w:szCs w:val="24"/>
+        </w:rPr>
+        <w:t>Dial 911</w:t>
+      </w:r>
+    </w:p>
+    <w:p>
+      <w:pPr>
+        <w:spacing w:after="0" w:line="240" w:lineRule="auto"/>
+        <w:contextualSpacing/>
         <w:rPr>
           <w:rFonts w:ascii="Times New Roman" w:hAnsi="Times New Roman" w:cs="Times New Roman"/>
           <w:color w:val="000000" w:themeColor="text1"/>
@@ -2231,7 +3036,7 @@
           <w:sz w:val="24"/>
           <w:szCs w:val="24"/>
         </w:rPr>
-        <w:t>Last Number Redial</w:t>
+        <w:t>Voice Mail Setup</w:t>
       </w:r>
     </w:p>
     <w:p>
@@ -2257,31 +3062,161 @@
           <w:sz w:val="24"/>
           <w:szCs w:val="24"/>
         </w:rPr>
-        <w:t xml:space="preserve">Press the </w:t>
-      </w:r>
-      <w:r>
-        <w:rPr>
-          <w:rFonts w:ascii="Times New Roman" w:hAnsi="Times New Roman" w:cs="Times New Roman"/>
-          <w:i/>
-          <w:color w:val="000000" w:themeColor="text1"/>
-          <w:sz w:val="24"/>
-          <w:szCs w:val="24"/>
-        </w:rPr>
-        <w:t>redial</w:t>
-      </w:r>
-      <w:r>
-        <w:rPr>
-          <w:rFonts w:ascii="Times New Roman" w:hAnsi="Times New Roman" w:cs="Times New Roman"/>
-          <w:color w:val="000000" w:themeColor="text1"/>
-          <w:sz w:val="24"/>
-          <w:szCs w:val="24"/>
-        </w:rPr>
-        <w:t xml:space="preserve"> button</w:t>
-      </w:r>
-    </w:p>
-    <w:p>
-      <w:pPr>
-        <w:spacing w:after="0" w:line="240" w:lineRule="auto"/>
+        <w:t>Voice mail automatically answers your phone if you don’t answer it and gives the caller the option to leave a message for you</w:t>
+      </w:r>
+    </w:p>
+    <w:p>
+      <w:pPr>
+        <w:pStyle w:val="ListParagraph"/>
+        <w:numPr>
+          <w:ilvl w:val="1"/>
+          <w:numId w:val="5"/>
+        </w:numPr>
+        <w:spacing w:after="0" w:line="240" w:lineRule="auto"/>
+        <w:ind w:left="900" w:hanging="540"/>
+        <w:rPr>
+          <w:rFonts w:ascii="Times New Roman" w:hAnsi="Times New Roman" w:cs="Times New Roman"/>
+          <w:color w:val="000000" w:themeColor="text1"/>
+          <w:sz w:val="24"/>
+          <w:szCs w:val="24"/>
+        </w:rPr>
+      </w:pPr>
+      <w:r>
+        <w:rPr>
+          <w:rFonts w:ascii="Times New Roman" w:hAnsi="Times New Roman" w:cs="Times New Roman"/>
+          <w:color w:val="000000" w:themeColor="text1"/>
+          <w:sz w:val="24"/>
+          <w:szCs w:val="24"/>
+        </w:rPr>
+        <w:t>To setup your voice mail greeting</w:t>
+      </w:r>
+      <w:r>
+        <w:rPr>
+          <w:rFonts w:ascii="Times New Roman" w:hAnsi="Times New Roman" w:cs="Times New Roman"/>
+          <w:color w:val="000000" w:themeColor="text1"/>
+          <w:sz w:val="24"/>
+          <w:szCs w:val="24"/>
+        </w:rPr>
+        <w:t>, d</w:t>
+      </w:r>
+      <w:r>
+        <w:rPr>
+          <w:rFonts w:ascii="Times New Roman" w:hAnsi="Times New Roman" w:cs="Times New Roman"/>
+          <w:color w:val="000000" w:themeColor="text1"/>
+          <w:sz w:val="24"/>
+          <w:szCs w:val="24"/>
+        </w:rPr>
+        <w:t>ial 8888 (memory aid:  V for Voice mail; 8 is the V button)</w:t>
+      </w:r>
+    </w:p>
+    <w:p>
+      <w:pPr>
+        <w:pStyle w:val="ListParagraph"/>
+        <w:numPr>
+          <w:ilvl w:val="1"/>
+          <w:numId w:val="5"/>
+        </w:numPr>
+        <w:spacing w:after="0" w:line="240" w:lineRule="auto"/>
+        <w:ind w:left="900" w:hanging="540"/>
+        <w:rPr>
+          <w:rFonts w:ascii="Times New Roman" w:hAnsi="Times New Roman" w:cs="Times New Roman"/>
+          <w:color w:val="000000" w:themeColor="text1"/>
+          <w:sz w:val="24"/>
+          <w:szCs w:val="24"/>
+        </w:rPr>
+      </w:pPr>
+      <w:r>
+        <w:rPr>
+          <w:rFonts w:ascii="Times New Roman" w:hAnsi="Times New Roman" w:cs="Times New Roman"/>
+          <w:color w:val="000000" w:themeColor="text1"/>
+          <w:sz w:val="24"/>
+          <w:szCs w:val="24"/>
+        </w:rPr>
+        <w:t>Enter your PIN when prompted</w:t>
+      </w:r>
+    </w:p>
+    <w:p>
+      <w:pPr>
+        <w:pStyle w:val="ListParagraph"/>
+        <w:numPr>
+          <w:ilvl w:val="1"/>
+          <w:numId w:val="5"/>
+        </w:numPr>
+        <w:spacing w:after="0" w:line="240" w:lineRule="auto"/>
+        <w:ind w:left="900" w:hanging="540"/>
+        <w:rPr>
+          <w:rFonts w:ascii="Times New Roman" w:hAnsi="Times New Roman" w:cs="Times New Roman"/>
+          <w:color w:val="000000" w:themeColor="text1"/>
+          <w:sz w:val="24"/>
+          <w:szCs w:val="24"/>
+        </w:rPr>
+      </w:pPr>
+      <w:r>
+        <w:rPr>
+          <w:rFonts w:ascii="Times New Roman" w:hAnsi="Times New Roman" w:cs="Times New Roman"/>
+          <w:color w:val="000000" w:themeColor="text1"/>
+          <w:sz w:val="24"/>
+          <w:szCs w:val="24"/>
+        </w:rPr>
+        <w:t xml:space="preserve">Select option 4 (record Greeting) </w:t>
+      </w:r>
+    </w:p>
+    <w:p>
+      <w:pPr>
+        <w:pStyle w:val="ListParagraph"/>
+        <w:numPr>
+          <w:ilvl w:val="1"/>
+          <w:numId w:val="5"/>
+        </w:numPr>
+        <w:spacing w:after="0" w:line="240" w:lineRule="auto"/>
+        <w:ind w:left="900" w:hanging="540"/>
+        <w:rPr>
+          <w:rFonts w:ascii="Times New Roman" w:hAnsi="Times New Roman" w:cs="Times New Roman"/>
+          <w:color w:val="000000" w:themeColor="text1"/>
+          <w:sz w:val="24"/>
+          <w:szCs w:val="24"/>
+        </w:rPr>
+      </w:pPr>
+      <w:r>
+        <w:rPr>
+          <w:rFonts w:ascii="Times New Roman" w:hAnsi="Times New Roman" w:cs="Times New Roman"/>
+          <w:color w:val="000000" w:themeColor="text1"/>
+          <w:sz w:val="24"/>
+          <w:szCs w:val="24"/>
+        </w:rPr>
+        <w:t>When prompted, record your greeting, which should include your name and a statement to the effect that you were unavailable and callers should leave their contact information.</w:t>
+      </w:r>
+    </w:p>
+    <w:p>
+      <w:pPr>
+        <w:pStyle w:val="ListParagraph"/>
+        <w:numPr>
+          <w:ilvl w:val="1"/>
+          <w:numId w:val="5"/>
+        </w:numPr>
+        <w:spacing w:after="0" w:line="240" w:lineRule="auto"/>
+        <w:ind w:left="900" w:hanging="540"/>
+        <w:rPr>
+          <w:rFonts w:ascii="Times New Roman" w:hAnsi="Times New Roman" w:cs="Times New Roman"/>
+          <w:color w:val="000000" w:themeColor="text1"/>
+          <w:sz w:val="24"/>
+          <w:szCs w:val="24"/>
+        </w:rPr>
+      </w:pPr>
+      <w:r>
+        <w:rPr>
+          <w:rFonts w:ascii="Times New Roman" w:hAnsi="Times New Roman" w:cs="Times New Roman"/>
+          <w:color w:val="000000" w:themeColor="text1"/>
+          <w:sz w:val="24"/>
+          <w:szCs w:val="24"/>
+        </w:rPr>
+        <w:t>Hang up</w:t>
+      </w:r>
+    </w:p>
+    <w:p>
+      <w:pPr>
+        <w:spacing w:after="0" w:line="240" w:lineRule="auto"/>
+        <w:contextualSpacing/>
         <w:rPr>
           <w:rFonts w:ascii="Times New Roman" w:hAnsi="Times New Roman" w:cs="Times New Roman"/>
           <w:color w:val="000000" w:themeColor="text1"/>
@@ -2312,7 +3247,25 @@
           <w:sz w:val="24"/>
           <w:szCs w:val="24"/>
         </w:rPr>
-        <w:t>Emergency (911) Calls</w:t>
+        <w:t>Retriev</w:t>
+      </w:r>
+      <w:r>
+        <w:rPr>
+          <w:rFonts w:ascii="Times New Roman" w:hAnsi="Times New Roman" w:cs="Times New Roman"/>
+          <w:color w:val="000000" w:themeColor="text1"/>
+          <w:sz w:val="24"/>
+          <w:szCs w:val="24"/>
+        </w:rPr>
+        <w:t>e</w:t>
+      </w:r>
+      <w:r>
+        <w:rPr>
+          <w:rFonts w:ascii="Times New Roman" w:hAnsi="Times New Roman" w:cs="Times New Roman"/>
+          <w:color w:val="000000" w:themeColor="text1"/>
+          <w:sz w:val="24"/>
+          <w:szCs w:val="24"/>
+        </w:rPr>
+        <w:t xml:space="preserve"> Voice Mail Messages</w:t>
       </w:r>
     </w:p>
     <w:p>
@@ -2338,17 +3291,7 @@
           <w:sz w:val="24"/>
           <w:szCs w:val="24"/>
         </w:rPr>
-        <w:t xml:space="preserve">Lift the handset or press </w:t>
-      </w:r>
-      <w:r>
-        <w:rPr>
-          <w:rFonts w:ascii="Times New Roman" w:hAnsi="Times New Roman" w:cs="Times New Roman"/>
-          <w:i/>
-          <w:color w:val="000000" w:themeColor="text1"/>
-          <w:sz w:val="24"/>
-          <w:szCs w:val="24"/>
-        </w:rPr>
-        <w:t>speaker</w:t>
+        <w:t>Voice mail automatically answers your phone if you don’t answer it and gives the caller the option to leave a message for you</w:t>
       </w:r>
     </w:p>
     <w:p>
@@ -2374,440 +3317,7 @@
           <w:sz w:val="24"/>
           <w:szCs w:val="24"/>
         </w:rPr>
-        <w:t>Dial 911</w:t>
-      </w:r>
-    </w:p>
-    <w:p>
-      <w:pPr>
-        <w:spacing w:after="0" w:line="240" w:lineRule="auto"/>
-        <w:rPr>
-          <w:rFonts w:ascii="Times New Roman" w:hAnsi="Times New Roman" w:cs="Times New Roman"/>
-          <w:color w:val="000000" w:themeColor="text1"/>
-          <w:sz w:val="24"/>
-          <w:szCs w:val="24"/>
-        </w:rPr>
-      </w:pPr>
-    </w:p>
-    <w:p>
-      <w:pPr>
-        <w:pStyle w:val="ListParagraph"/>
-        <w:numPr>
-          <w:ilvl w:val="0"/>
-          <w:numId w:val="5"/>
-        </w:numPr>
-        <w:spacing w:after="0" w:line="240" w:lineRule="auto"/>
-        <w:rPr>
-          <w:rFonts w:ascii="Times New Roman" w:hAnsi="Times New Roman" w:cs="Times New Roman"/>
-          <w:color w:val="000000" w:themeColor="text1"/>
-          <w:sz w:val="24"/>
-          <w:szCs w:val="24"/>
-        </w:rPr>
-      </w:pPr>
-      <w:r>
-        <w:rPr>
-          <w:rFonts w:ascii="Times New Roman" w:hAnsi="Times New Roman" w:cs="Times New Roman"/>
-          <w:color w:val="000000" w:themeColor="text1"/>
-          <w:sz w:val="24"/>
-          <w:szCs w:val="24"/>
-        </w:rPr>
-        <w:t>Voice Mail Setup</w:t>
-      </w:r>
-    </w:p>
-    <w:p>
-      <w:pPr>
-        <w:pStyle w:val="ListParagraph"/>
-        <w:numPr>
-          <w:ilvl w:val="1"/>
-          <w:numId w:val="5"/>
-        </w:numPr>
-        <w:spacing w:after="0" w:line="240" w:lineRule="auto"/>
-        <w:ind w:left="900" w:hanging="540"/>
-        <w:rPr>
-          <w:rFonts w:ascii="Times New Roman" w:hAnsi="Times New Roman" w:cs="Times New Roman"/>
-          <w:color w:val="000000" w:themeColor="text1"/>
-          <w:sz w:val="24"/>
-          <w:szCs w:val="24"/>
-        </w:rPr>
-      </w:pPr>
-      <w:r>
-        <w:rPr>
-          <w:rFonts w:ascii="Times New Roman" w:hAnsi="Times New Roman" w:cs="Times New Roman"/>
-          <w:color w:val="000000" w:themeColor="text1"/>
-          <w:sz w:val="24"/>
-          <w:szCs w:val="24"/>
-        </w:rPr>
-        <w:t>Voice mail automatically answers your phone if you don’t answer it and gives the caller the option to leave a message for you</w:t>
-      </w:r>
-    </w:p>
-    <w:p>
-      <w:pPr>
-        <w:pStyle w:val="ListParagraph"/>
-        <w:numPr>
-          <w:ilvl w:val="1"/>
-          <w:numId w:val="5"/>
-        </w:numPr>
-        <w:spacing w:after="0" w:line="240" w:lineRule="auto"/>
-        <w:ind w:left="900" w:hanging="540"/>
-        <w:rPr>
-          <w:rFonts w:ascii="Times New Roman" w:hAnsi="Times New Roman" w:cs="Times New Roman"/>
-          <w:color w:val="000000" w:themeColor="text1"/>
-          <w:sz w:val="24"/>
-          <w:szCs w:val="24"/>
-        </w:rPr>
-      </w:pPr>
-      <w:r>
-        <w:rPr>
-          <w:rFonts w:ascii="Times New Roman" w:hAnsi="Times New Roman" w:cs="Times New Roman"/>
-          <w:color w:val="000000" w:themeColor="text1"/>
-          <w:sz w:val="24"/>
-          <w:szCs w:val="24"/>
-        </w:rPr>
-        <w:t>To setup your voice mail greeting</w:t>
-      </w:r>
-      <w:r>
-        <w:rPr>
-          <w:rFonts w:ascii="Times New Roman" w:hAnsi="Times New Roman" w:cs="Times New Roman"/>
-          <w:color w:val="000000" w:themeColor="text1"/>
-          <w:sz w:val="24"/>
-          <w:szCs w:val="24"/>
-        </w:rPr>
-        <w:t>, d</w:t>
-      </w:r>
-      <w:r>
-        <w:rPr>
-          <w:rFonts w:ascii="Times New Roman" w:hAnsi="Times New Roman" w:cs="Times New Roman"/>
-          <w:color w:val="000000" w:themeColor="text1"/>
-          <w:sz w:val="24"/>
-          <w:szCs w:val="24"/>
-        </w:rPr>
-        <w:t xml:space="preserve">ial 8888 </w:t>
-      </w:r>
-      <w:r>
-        <w:rPr>
-          <w:rFonts w:ascii="Times New Roman" w:hAnsi="Times New Roman" w:cs="Times New Roman"/>
-          <w:color w:val="000000" w:themeColor="text1"/>
-          <w:sz w:val="24"/>
-          <w:szCs w:val="24"/>
-        </w:rPr>
-        <w:t xml:space="preserve">(memory aid:  </w:t>
-      </w:r>
-      <w:r>
-        <w:rPr>
-          <w:rFonts w:ascii="Times New Roman" w:hAnsi="Times New Roman" w:cs="Times New Roman"/>
-          <w:color w:val="000000" w:themeColor="text1"/>
-          <w:sz w:val="24"/>
-          <w:szCs w:val="24"/>
-        </w:rPr>
-        <w:t>V</w:t>
-      </w:r>
-      <w:r>
-        <w:rPr>
-          <w:rFonts w:ascii="Times New Roman" w:hAnsi="Times New Roman" w:cs="Times New Roman"/>
-          <w:color w:val="000000" w:themeColor="text1"/>
-          <w:sz w:val="24"/>
-          <w:szCs w:val="24"/>
-        </w:rPr>
-        <w:t xml:space="preserve"> for </w:t>
-      </w:r>
-      <w:r>
-        <w:rPr>
-          <w:rFonts w:ascii="Times New Roman" w:hAnsi="Times New Roman" w:cs="Times New Roman"/>
-          <w:color w:val="000000" w:themeColor="text1"/>
-          <w:sz w:val="24"/>
-          <w:szCs w:val="24"/>
-        </w:rPr>
-        <w:t>Voice mail</w:t>
-      </w:r>
-      <w:r>
-        <w:rPr>
-          <w:rFonts w:ascii="Times New Roman" w:hAnsi="Times New Roman" w:cs="Times New Roman"/>
-          <w:color w:val="000000" w:themeColor="text1"/>
-          <w:sz w:val="24"/>
-          <w:szCs w:val="24"/>
-        </w:rPr>
-        <w:t xml:space="preserve">; </w:t>
-      </w:r>
-      <w:r>
-        <w:rPr>
-          <w:rFonts w:ascii="Times New Roman" w:hAnsi="Times New Roman" w:cs="Times New Roman"/>
-          <w:color w:val="000000" w:themeColor="text1"/>
-          <w:sz w:val="24"/>
-          <w:szCs w:val="24"/>
-        </w:rPr>
-        <w:t>8</w:t>
-      </w:r>
-      <w:r>
-        <w:rPr>
-          <w:rFonts w:ascii="Times New Roman" w:hAnsi="Times New Roman" w:cs="Times New Roman"/>
-          <w:color w:val="000000" w:themeColor="text1"/>
-          <w:sz w:val="24"/>
-          <w:szCs w:val="24"/>
-        </w:rPr>
-        <w:t xml:space="preserve"> is the </w:t>
-      </w:r>
-      <w:r>
-        <w:rPr>
-          <w:rFonts w:ascii="Times New Roman" w:hAnsi="Times New Roman" w:cs="Times New Roman"/>
-          <w:color w:val="000000" w:themeColor="text1"/>
-          <w:sz w:val="24"/>
-          <w:szCs w:val="24"/>
-        </w:rPr>
-        <w:t>V</w:t>
-      </w:r>
-      <w:r>
-        <w:rPr>
-          <w:rFonts w:ascii="Times New Roman" w:hAnsi="Times New Roman" w:cs="Times New Roman"/>
-          <w:color w:val="000000" w:themeColor="text1"/>
-          <w:sz w:val="24"/>
-          <w:szCs w:val="24"/>
-        </w:rPr>
-        <w:t xml:space="preserve"> button)</w:t>
-      </w:r>
-    </w:p>
-    <w:p>
-      <w:pPr>
-        <w:pStyle w:val="ListParagraph"/>
-        <w:numPr>
-          <w:ilvl w:val="1"/>
-          <w:numId w:val="5"/>
-        </w:numPr>
-        <w:spacing w:after="0" w:line="240" w:lineRule="auto"/>
-        <w:ind w:left="900" w:hanging="540"/>
-        <w:rPr>
-          <w:rFonts w:ascii="Times New Roman" w:hAnsi="Times New Roman" w:cs="Times New Roman"/>
-          <w:color w:val="000000" w:themeColor="text1"/>
-          <w:sz w:val="24"/>
-          <w:szCs w:val="24"/>
-        </w:rPr>
-      </w:pPr>
-      <w:r>
-        <w:rPr>
-          <w:rFonts w:ascii="Times New Roman" w:hAnsi="Times New Roman" w:cs="Times New Roman"/>
-          <w:color w:val="000000" w:themeColor="text1"/>
-          <w:sz w:val="24"/>
-          <w:szCs w:val="24"/>
-        </w:rPr>
-        <w:t>Enter your PIN when prompted</w:t>
-      </w:r>
-    </w:p>
-    <w:p>
-      <w:pPr>
-        <w:pStyle w:val="ListParagraph"/>
-        <w:numPr>
-          <w:ilvl w:val="1"/>
-          <w:numId w:val="5"/>
-        </w:numPr>
-        <w:spacing w:after="0" w:line="240" w:lineRule="auto"/>
-        <w:ind w:left="900" w:hanging="540"/>
-        <w:rPr>
-          <w:rFonts w:ascii="Times New Roman" w:hAnsi="Times New Roman" w:cs="Times New Roman"/>
-          <w:color w:val="000000" w:themeColor="text1"/>
-          <w:sz w:val="24"/>
-          <w:szCs w:val="24"/>
-        </w:rPr>
-      </w:pPr>
-      <w:r>
-        <w:rPr>
-          <w:rFonts w:ascii="Times New Roman" w:hAnsi="Times New Roman" w:cs="Times New Roman"/>
-          <w:color w:val="000000" w:themeColor="text1"/>
-          <w:sz w:val="24"/>
-          <w:szCs w:val="24"/>
-        </w:rPr>
-        <w:t xml:space="preserve">Select option 4 (record Greeting) </w:t>
-      </w:r>
-    </w:p>
-    <w:p>
-      <w:pPr>
-        <w:pStyle w:val="ListParagraph"/>
-        <w:numPr>
-          <w:ilvl w:val="1"/>
-          <w:numId w:val="5"/>
-        </w:numPr>
-        <w:spacing w:after="0" w:line="240" w:lineRule="auto"/>
-        <w:ind w:left="900" w:hanging="540"/>
-        <w:rPr>
-          <w:rFonts w:ascii="Times New Roman" w:hAnsi="Times New Roman" w:cs="Times New Roman"/>
-          <w:color w:val="000000" w:themeColor="text1"/>
-          <w:sz w:val="24"/>
-          <w:szCs w:val="24"/>
-        </w:rPr>
-      </w:pPr>
-      <w:r>
-        <w:rPr>
-          <w:rFonts w:ascii="Times New Roman" w:hAnsi="Times New Roman" w:cs="Times New Roman"/>
-          <w:color w:val="000000" w:themeColor="text1"/>
-          <w:sz w:val="24"/>
-          <w:szCs w:val="24"/>
-        </w:rPr>
-        <w:t>When prompted, record your greeting, which should include your name and a statement to the effect that you were unavailable and callers should leave their contact information.</w:t>
-      </w:r>
-    </w:p>
-    <w:p>
-      <w:pPr>
-        <w:pStyle w:val="ListParagraph"/>
-        <w:numPr>
-          <w:ilvl w:val="1"/>
-          <w:numId w:val="5"/>
-        </w:numPr>
-        <w:spacing w:after="0" w:line="240" w:lineRule="auto"/>
-        <w:ind w:left="900" w:hanging="540"/>
-        <w:rPr>
-          <w:rFonts w:ascii="Times New Roman" w:hAnsi="Times New Roman" w:cs="Times New Roman"/>
-          <w:color w:val="000000" w:themeColor="text1"/>
-          <w:sz w:val="24"/>
-          <w:szCs w:val="24"/>
-        </w:rPr>
-      </w:pPr>
-      <w:r>
-        <w:rPr>
-          <w:rFonts w:ascii="Times New Roman" w:hAnsi="Times New Roman" w:cs="Times New Roman"/>
-          <w:color w:val="000000" w:themeColor="text1"/>
-          <w:sz w:val="24"/>
-          <w:szCs w:val="24"/>
-        </w:rPr>
-        <w:t>Hang up</w:t>
-      </w:r>
-    </w:p>
-    <w:p>
-      <w:pPr>
-        <w:spacing w:after="0" w:line="240" w:lineRule="auto"/>
-        <w:rPr>
-          <w:rFonts w:ascii="Times New Roman" w:hAnsi="Times New Roman" w:cs="Times New Roman"/>
-          <w:color w:val="000000" w:themeColor="text1"/>
-          <w:sz w:val="24"/>
-          <w:szCs w:val="24"/>
-        </w:rPr>
-      </w:pPr>
-    </w:p>
-    <w:p>
-      <w:pPr>
-        <w:pStyle w:val="ListParagraph"/>
-        <w:numPr>
-          <w:ilvl w:val="0"/>
-          <w:numId w:val="5"/>
-        </w:numPr>
-        <w:spacing w:after="0" w:line="240" w:lineRule="auto"/>
-        <w:rPr>
-          <w:rFonts w:ascii="Times New Roman" w:hAnsi="Times New Roman" w:cs="Times New Roman"/>
-          <w:color w:val="000000" w:themeColor="text1"/>
-          <w:sz w:val="24"/>
-          <w:szCs w:val="24"/>
-        </w:rPr>
-      </w:pPr>
-      <w:r>
-        <w:rPr>
-          <w:rFonts w:ascii="Times New Roman" w:hAnsi="Times New Roman" w:cs="Times New Roman"/>
-          <w:color w:val="000000" w:themeColor="text1"/>
-          <w:sz w:val="24"/>
-          <w:szCs w:val="24"/>
-        </w:rPr>
-        <w:t>Retriev</w:t>
-      </w:r>
-      <w:r>
-        <w:rPr>
-          <w:rFonts w:ascii="Times New Roman" w:hAnsi="Times New Roman" w:cs="Times New Roman"/>
-          <w:color w:val="000000" w:themeColor="text1"/>
-          <w:sz w:val="24"/>
-          <w:szCs w:val="24"/>
-        </w:rPr>
-        <w:t>e</w:t>
-      </w:r>
-      <w:r>
-        <w:rPr>
-          <w:rFonts w:ascii="Times New Roman" w:hAnsi="Times New Roman" w:cs="Times New Roman"/>
-          <w:color w:val="000000" w:themeColor="text1"/>
-          <w:sz w:val="24"/>
-          <w:szCs w:val="24"/>
-        </w:rPr>
-        <w:t xml:space="preserve"> Voice Mail Messages</w:t>
-      </w:r>
-    </w:p>
-    <w:p>
-      <w:pPr>
-        <w:pStyle w:val="ListParagraph"/>
-        <w:numPr>
-          <w:ilvl w:val="1"/>
-          <w:numId w:val="5"/>
-        </w:numPr>
-        <w:spacing w:after="0" w:line="240" w:lineRule="auto"/>
-        <w:ind w:left="900" w:hanging="540"/>
-        <w:rPr>
-          <w:rFonts w:ascii="Times New Roman" w:hAnsi="Times New Roman" w:cs="Times New Roman"/>
-          <w:color w:val="000000" w:themeColor="text1"/>
-          <w:sz w:val="24"/>
-          <w:szCs w:val="24"/>
-        </w:rPr>
-      </w:pPr>
-      <w:r>
-        <w:rPr>
-          <w:rFonts w:ascii="Times New Roman" w:hAnsi="Times New Roman" w:cs="Times New Roman"/>
-          <w:color w:val="000000" w:themeColor="text1"/>
-          <w:sz w:val="24"/>
-          <w:szCs w:val="24"/>
-        </w:rPr>
-        <w:t>Voice mail automatically answers your phone if you don’t answer it and gives the caller the option to leave a message for you</w:t>
-      </w:r>
-    </w:p>
-    <w:p>
-      <w:pPr>
-        <w:pStyle w:val="ListParagraph"/>
-        <w:numPr>
-          <w:ilvl w:val="1"/>
-          <w:numId w:val="5"/>
-        </w:numPr>
-        <w:spacing w:after="0" w:line="240" w:lineRule="auto"/>
-        <w:ind w:left="900" w:hanging="540"/>
-        <w:rPr>
-          <w:rFonts w:ascii="Times New Roman" w:hAnsi="Times New Roman" w:cs="Times New Roman"/>
-          <w:color w:val="000000" w:themeColor="text1"/>
-          <w:sz w:val="24"/>
-          <w:szCs w:val="24"/>
-        </w:rPr>
-      </w:pPr>
-      <w:r>
-        <w:rPr>
-          <w:rFonts w:ascii="Times New Roman" w:hAnsi="Times New Roman" w:cs="Times New Roman"/>
-          <w:color w:val="000000" w:themeColor="text1"/>
-          <w:sz w:val="24"/>
-          <w:szCs w:val="24"/>
-        </w:rPr>
-        <w:t xml:space="preserve">To </w:t>
-      </w:r>
-      <w:r>
-        <w:rPr>
-          <w:rFonts w:ascii="Times New Roman" w:hAnsi="Times New Roman" w:cs="Times New Roman"/>
-          <w:color w:val="000000" w:themeColor="text1"/>
-          <w:sz w:val="24"/>
-          <w:szCs w:val="24"/>
-        </w:rPr>
-        <w:t xml:space="preserve">retrieve your </w:t>
-      </w:r>
-      <w:r>
-        <w:rPr>
-          <w:rFonts w:ascii="Times New Roman" w:hAnsi="Times New Roman" w:cs="Times New Roman"/>
-          <w:color w:val="000000" w:themeColor="text1"/>
-          <w:sz w:val="24"/>
-          <w:szCs w:val="24"/>
-        </w:rPr>
-        <w:t xml:space="preserve"> voice mail </w:t>
-      </w:r>
-      <w:r>
-        <w:rPr>
-          <w:rFonts w:ascii="Times New Roman" w:hAnsi="Times New Roman" w:cs="Times New Roman"/>
-          <w:color w:val="000000" w:themeColor="text1"/>
-          <w:sz w:val="24"/>
-          <w:szCs w:val="24"/>
-        </w:rPr>
-        <w:t>messages</w:t>
-      </w:r>
-      <w:r>
-        <w:rPr>
-          <w:rFonts w:ascii="Times New Roman" w:hAnsi="Times New Roman" w:cs="Times New Roman"/>
-          <w:color w:val="000000" w:themeColor="text1"/>
-          <w:sz w:val="24"/>
-          <w:szCs w:val="24"/>
-        </w:rPr>
-        <w:t>:</w:t>
+        <w:t>To retrieve your  voice mail messages:</w:t>
       </w:r>
     </w:p>
     <w:p>
@@ -2952,14 +3462,127 @@
     </w:p>
     <w:p>
       <w:pPr>
-        <w:spacing w:after="0" w:line="240" w:lineRule="auto"/>
-        <w:rPr>
-          <w:rFonts w:ascii="Times New Roman" w:hAnsi="Times New Roman" w:cs="Times New Roman"/>
-          <w:color w:val="000000" w:themeColor="text1"/>
-          <w:sz w:val="24"/>
-          <w:szCs w:val="24"/>
-        </w:rPr>
-      </w:pPr>
+        <w:pStyle w:val="ListParagraph"/>
+        <w:numPr>
+          <w:ilvl w:val="1"/>
+          <w:numId w:val="5"/>
+        </w:numPr>
+        <w:spacing w:after="0" w:line="240" w:lineRule="auto"/>
+        <w:ind w:left="900" w:hanging="540"/>
+        <w:rPr>
+          <w:rFonts w:ascii="Times New Roman" w:hAnsi="Times New Roman" w:cs="Times New Roman"/>
+          <w:color w:val="000000" w:themeColor="text1"/>
+          <w:sz w:val="24"/>
+          <w:szCs w:val="24"/>
+        </w:rPr>
+      </w:pPr>
+      <w:r>
+        <w:rPr>
+          <w:rFonts w:ascii="Times New Roman" w:hAnsi="Times New Roman" w:cs="Times New Roman"/>
+          <w:color w:val="000000" w:themeColor="text1"/>
+          <w:sz w:val="24"/>
+          <w:szCs w:val="24"/>
+        </w:rPr>
+        <w:t>Additional voice mail options:</w:t>
+      </w:r>
+    </w:p>
+    <w:p>
+      <w:pPr>
+        <w:spacing w:after="0" w:line="240" w:lineRule="auto"/>
+        <w:ind w:left="900"/>
+        <w:rPr>
+          <w:rFonts w:ascii="Times New Roman" w:hAnsi="Times New Roman" w:cs="Times New Roman"/>
+          <w:color w:val="000000" w:themeColor="text1"/>
+          <w:sz w:val="24"/>
+          <w:szCs w:val="24"/>
+        </w:rPr>
+      </w:pPr>
+      <w:r>
+        <w:rPr>
+          <w:rFonts w:ascii="Times New Roman" w:hAnsi="Times New Roman" w:cs="Times New Roman"/>
+          <w:color w:val="000000" w:themeColor="text1"/>
+          <w:sz w:val="24"/>
+          <w:szCs w:val="24"/>
+        </w:rPr>
+        <w:t>Date and Time message was left:  (8)</w:t>
+      </w:r>
+    </w:p>
+    <w:p>
+      <w:pPr>
+        <w:spacing w:after="0" w:line="240" w:lineRule="auto"/>
+        <w:ind w:left="900"/>
+        <w:rPr>
+          <w:rFonts w:ascii="Times New Roman" w:hAnsi="Times New Roman" w:cs="Times New Roman"/>
+          <w:color w:val="000000" w:themeColor="text1"/>
+          <w:sz w:val="24"/>
+          <w:szCs w:val="24"/>
+        </w:rPr>
+      </w:pPr>
+      <w:r>
+        <w:rPr>
+          <w:rFonts w:ascii="Times New Roman" w:hAnsi="Times New Roman" w:cs="Times New Roman"/>
+          <w:color w:val="000000" w:themeColor="text1"/>
+          <w:sz w:val="24"/>
+          <w:szCs w:val="24"/>
+        </w:rPr>
+        <w:t>Message Forward: (6)</w:t>
+      </w:r>
+    </w:p>
+    <w:p>
+      <w:pPr>
+        <w:spacing w:after="0" w:line="240" w:lineRule="auto"/>
+        <w:ind w:left="900"/>
+        <w:rPr>
+          <w:rFonts w:ascii="Times New Roman" w:hAnsi="Times New Roman" w:cs="Times New Roman"/>
+          <w:color w:val="000000" w:themeColor="text1"/>
+          <w:sz w:val="24"/>
+          <w:szCs w:val="24"/>
+        </w:rPr>
+      </w:pPr>
+      <w:r>
+        <w:rPr>
+          <w:rFonts w:ascii="Times New Roman" w:hAnsi="Times New Roman" w:cs="Times New Roman"/>
+          <w:color w:val="000000" w:themeColor="text1"/>
+          <w:sz w:val="24"/>
+          <w:szCs w:val="24"/>
+        </w:rPr>
+        <w:t xml:space="preserve">Back up five seconds: (2)  </w:t>
+      </w:r>
+    </w:p>
+    <w:p>
+      <w:pPr>
+        <w:spacing w:after="0" w:line="240" w:lineRule="auto"/>
+        <w:ind w:left="900"/>
+        <w:rPr>
+          <w:rFonts w:ascii="Times New Roman" w:hAnsi="Times New Roman" w:cs="Times New Roman"/>
+          <w:color w:val="000000" w:themeColor="text1"/>
+          <w:sz w:val="24"/>
+          <w:szCs w:val="24"/>
+        </w:rPr>
+      </w:pPr>
+      <w:r>
+        <w:rPr>
+          <w:rFonts w:ascii="Times New Roman" w:hAnsi="Times New Roman" w:cs="Times New Roman"/>
+          <w:color w:val="000000" w:themeColor="text1"/>
+          <w:sz w:val="24"/>
+          <w:szCs w:val="24"/>
+        </w:rPr>
+        <w:t>Note:  repeatedly pressing (2) will rewind the message to its beginning</w:t>
+      </w:r>
+    </w:p>
+    <w:p>
+      <w:pPr>
+        <w:spacing w:after="0" w:line="240" w:lineRule="auto"/>
+        <w:ind w:left="900"/>
+        <w:rPr>
+          <w:rFonts w:ascii="Times New Roman" w:hAnsi="Times New Roman" w:cs="Times New Roman"/>
+          <w:color w:val="000000" w:themeColor="text1"/>
+          <w:sz w:val="24"/>
+          <w:szCs w:val="24"/>
+        </w:rPr>
+      </w:pPr>
+      <w:bookmarkStart w:id="0" w:name="_GoBack"/>
+      <w:bookmarkEnd w:id="0"/>
     </w:p>
     <w:p>
       <w:pPr>
@@ -3095,6 +3718,7 @@
     <w:p>
       <w:pPr>
         <w:spacing w:after="0" w:line="240" w:lineRule="auto"/>
+        <w:contextualSpacing/>
         <w:rPr>
           <w:rFonts w:ascii="Times New Roman" w:hAnsi="Times New Roman" w:cs="Times New Roman"/>
           <w:color w:val="000000" w:themeColor="text1"/>
@@ -3246,6 +3870,7 @@
     <w:p>
       <w:pPr>
         <w:spacing w:after="0" w:line="240" w:lineRule="auto"/>
+        <w:contextualSpacing/>
         <w:rPr>
           <w:rFonts w:ascii="Times New Roman" w:hAnsi="Times New Roman" w:cs="Times New Roman"/>
           <w:color w:val="000000" w:themeColor="text1"/>
@@ -3468,6 +4093,7 @@
     <w:p>
       <w:pPr>
         <w:spacing w:after="0" w:line="240" w:lineRule="auto"/>
+        <w:contextualSpacing/>
         <w:rPr>
           <w:rFonts w:ascii="Times New Roman" w:hAnsi="Times New Roman" w:cs="Times New Roman"/>
           <w:color w:val="000000" w:themeColor="text1"/>
@@ -3654,6 +4280,7 @@
     <w:p>
       <w:pPr>
         <w:spacing w:after="0" w:line="240" w:lineRule="auto"/>
+        <w:contextualSpacing/>
         <w:rPr>
           <w:rFonts w:ascii="Times New Roman" w:hAnsi="Times New Roman" w:cs="Times New Roman"/>
           <w:color w:val="000000" w:themeColor="text1"/>
@@ -3860,25 +4487,7 @@
           <w:sz w:val="24"/>
           <w:szCs w:val="24"/>
         </w:rPr>
-        <w:t xml:space="preserve">To </w:t>
-      </w:r>
-      <w:r>
-        <w:rPr>
-          <w:rFonts w:ascii="Times New Roman" w:hAnsi="Times New Roman" w:cs="Times New Roman"/>
-          <w:color w:val="000000" w:themeColor="text1"/>
-          <w:sz w:val="24"/>
-          <w:szCs w:val="24"/>
-        </w:rPr>
-        <w:t>copy</w:t>
-      </w:r>
-      <w:r>
-        <w:rPr>
-          <w:rFonts w:ascii="Times New Roman" w:hAnsi="Times New Roman" w:cs="Times New Roman"/>
-          <w:color w:val="000000" w:themeColor="text1"/>
-          <w:sz w:val="24"/>
-          <w:szCs w:val="24"/>
-        </w:rPr>
-        <w:t xml:space="preserve"> a message, select the message, then click </w:t>
+        <w:t xml:space="preserve">To copy a message, select the message, then click </w:t>
       </w:r>
       <w:r>
         <w:rPr>
@@ -4010,6 +4619,7 @@
     <w:p>
       <w:pPr>
         <w:spacing w:after="0" w:line="240" w:lineRule="auto"/>
+        <w:contextualSpacing/>
         <w:rPr>
           <w:rFonts w:ascii="Times New Roman" w:hAnsi="Times New Roman" w:cs="Times New Roman"/>
           <w:color w:val="000000" w:themeColor="text1"/>
@@ -4118,7 +4728,6 @@
           <w:sz w:val="24"/>
           <w:szCs w:val="24"/>
         </w:rPr>
-        <w:lastRenderedPageBreak/>
         <w:t xml:space="preserve">If the caller dials an extension, the call is connected to the entered extension </w:t>
       </w:r>
     </w:p>

</xml_diff>